<commit_message>
Updated HelloWorldDemo with current date output
</commit_message>
<xml_diff>
--- a/ТП_ЛР1_Лашко.docx
+++ b/ТП_ЛР1_Лашко.docx
@@ -60,6 +60,24 @@
           <w:szCs w:val="28"/>
           <w:lang w:val="ru-RU"/>
         </w:rPr>
+        <w:t xml:space="preserve"> середовища JetBrains IntelliJ IDEA, створ</w:t>
+      </w:r>
+      <w:r>
+        <w:rPr>
+          <w:rFonts w:ascii="Times New Roman" w:hAnsi="Times New Roman" w:cs="Times New Roman"/>
+          <w:sz w:val="28"/>
+          <w:szCs w:val="28"/>
+          <w:lang w:val="ru-RU"/>
+        </w:rPr>
+        <w:t>ити просту програму мовою Java,</w:t>
+      </w:r>
+      <w:r>
+        <w:rPr>
+          <w:rFonts w:ascii="Times New Roman" w:hAnsi="Times New Roman" w:cs="Times New Roman"/>
+          <w:sz w:val="28"/>
+          <w:szCs w:val="28"/>
+          <w:lang w:val="ru-RU"/>
+        </w:rPr>
         <w:t xml:space="preserve"> </w:t>
       </w:r>
       <w:r>
@@ -69,7 +87,7 @@
           <w:szCs w:val="28"/>
           <w:lang w:val="ru-RU"/>
         </w:rPr>
-        <w:t>середовища JetBrains IntelliJ IDEA, створ</w:t>
+        <w:t>виконати компіляцію та запустити програму. Навчитися збе</w:t>
       </w:r>
       <w:r>
         <w:rPr>
@@ -78,16 +96,7 @@
           <w:szCs w:val="28"/>
           <w:lang w:val="ru-RU"/>
         </w:rPr>
-        <w:t>ити просту програму мовою Java,</w:t>
-      </w:r>
-      <w:r>
-        <w:rPr>
-          <w:rFonts w:ascii="Times New Roman" w:hAnsi="Times New Roman" w:cs="Times New Roman"/>
-          <w:sz w:val="28"/>
-          <w:szCs w:val="28"/>
-          <w:lang w:val="en-US"/>
-        </w:rPr>
-        <w:t xml:space="preserve"> </w:t>
+        <w:t>рігати версії проєкту</w:t>
       </w:r>
       <w:r>
         <w:rPr>
@@ -96,34 +105,7 @@
           <w:szCs w:val="28"/>
           <w:lang w:val="ru-RU"/>
         </w:rPr>
-        <w:t>виконати компіляцію та запустити програму. Навчитися збе</w:t>
-      </w:r>
-      <w:r>
-        <w:rPr>
-          <w:rFonts w:ascii="Times New Roman" w:hAnsi="Times New Roman" w:cs="Times New Roman"/>
-          <w:sz w:val="28"/>
-          <w:szCs w:val="28"/>
-          <w:lang w:val="ru-RU"/>
-        </w:rPr>
-        <w:t>рігати версії проєкту</w:t>
-      </w:r>
-      <w:r>
-        <w:rPr>
-          <w:rFonts w:ascii="Times New Roman" w:hAnsi="Times New Roman" w:cs="Times New Roman"/>
-          <w:sz w:val="28"/>
-          <w:szCs w:val="28"/>
-          <w:lang w:val="ru-RU"/>
-        </w:rPr>
-        <w:t xml:space="preserve"> </w:t>
-      </w:r>
-      <w:r>
-        <w:rPr>
-          <w:rFonts w:ascii="Times New Roman" w:hAnsi="Times New Roman" w:cs="Times New Roman"/>
-          <w:sz w:val="28"/>
-          <w:szCs w:val="28"/>
-          <w:lang w:val="ru-RU"/>
-        </w:rPr>
-        <w:t>за допомогою системи контролю версій Git.</w:t>
+        <w:t xml:space="preserve"> за допомогою системи контролю версій Git.</w:t>
       </w:r>
     </w:p>
     <w:p>
@@ -193,6 +175,7 @@
         </w:tabs>
         <w:spacing w:after="0" w:line="360" w:lineRule="auto"/>
         <w:ind w:left="284" w:right="284" w:firstLine="567"/>
+        <w:jc w:val="both"/>
         <w:rPr>
           <w:rFonts w:ascii="Times New Roman" w:hAnsi="Times New Roman" w:cs="Times New Roman"/>
           <w:color w:val="000000"/>
@@ -222,6 +205,7 @@
         </w:tabs>
         <w:spacing w:after="0" w:line="360" w:lineRule="auto"/>
         <w:ind w:left="284" w:right="284" w:firstLine="567"/>
+        <w:jc w:val="both"/>
         <w:rPr>
           <w:rFonts w:ascii="Times New Roman" w:hAnsi="Times New Roman" w:cs="Times New Roman"/>
           <w:color w:val="000000"/>
@@ -251,6 +235,7 @@
         </w:tabs>
         <w:spacing w:after="0" w:line="360" w:lineRule="auto"/>
         <w:ind w:left="284" w:right="284" w:firstLine="567"/>
+        <w:jc w:val="both"/>
         <w:rPr>
           <w:rFonts w:ascii="Times New Roman" w:hAnsi="Times New Roman" w:cs="Times New Roman"/>
           <w:color w:val="000000"/>
@@ -277,6 +262,8 @@
         </w:rPr>
         <w:t xml:space="preserve"> </w:t>
       </w:r>
+      <w:bookmarkStart w:id="0" w:name="_GoBack"/>
+      <w:bookmarkEnd w:id="0"/>
       <w:r>
         <w:rPr>
           <w:rFonts w:ascii="Times New Roman" w:hAnsi="Times New Roman" w:cs="Times New Roman"/>
@@ -325,8 +312,8 @@
           <w:szCs w:val="28"/>
         </w:rPr>
         <w:drawing>
-          <wp:inline distT="0" distB="0" distL="0" distR="0" wp14:anchorId="6D5FD47C" wp14:editId="5AC43C9C">
-            <wp:extent cx="5000625" cy="1771804"/>
+          <wp:inline distT="0" distB="0" distL="0" distR="0" wp14:anchorId="772AB6A5" wp14:editId="0B3970CB">
+            <wp:extent cx="5506720" cy="1411993"/>
             <wp:effectExtent l="0" t="0" r="0" b="0"/>
             <wp:docPr id="1" name="Рисунок 1"/>
             <wp:cNvGraphicFramePr>
@@ -348,7 +335,7 @@
                   <pic:spPr>
                     <a:xfrm>
                       <a:off x="0" y="0"/>
-                      <a:ext cx="5012838" cy="1776131"/>
+                      <a:ext cx="5557363" cy="1424979"/>
                     </a:xfrm>
                     <a:prstGeom prst="rect">
                       <a:avLst/>
@@ -410,8 +397,25 @@
         </w:rPr>
         <w:t>пункту</w:t>
       </w:r>
-      <w:bookmarkStart w:id="0" w:name="_GoBack"/>
-      <w:bookmarkEnd w:id="0"/>
+      <w:r>
+        <w:rPr>
+          <w:rFonts w:ascii="Times New Roman" w:hAnsi="Times New Roman" w:cs="Times New Roman"/>
+          <w:color w:val="000000"/>
+          <w:sz w:val="28"/>
+          <w:szCs w:val="28"/>
+          <w:lang w:val="en-US"/>
+        </w:rPr>
+        <w:t xml:space="preserve"> </w:t>
+      </w:r>
+      <w:r>
+        <w:rPr>
+          <w:rFonts w:ascii="Times New Roman" w:hAnsi="Times New Roman" w:cs="Times New Roman"/>
+          <w:color w:val="000000"/>
+          <w:sz w:val="28"/>
+          <w:szCs w:val="28"/>
+        </w:rPr>
+        <w:t>1-3</w:t>
+      </w:r>
     </w:p>
     <w:p>
       <w:pPr>
@@ -460,6 +464,214 @@
     </w:p>
     <w:p>
       <w:pPr>
+        <w:tabs>
+          <w:tab w:val="left" w:pos="1134"/>
+        </w:tabs>
+        <w:spacing w:after="0" w:line="360" w:lineRule="auto"/>
+        <w:ind w:right="284"/>
+        <w:rPr>
+          <w:rFonts w:ascii="Times New Roman" w:hAnsi="Times New Roman" w:cs="Times New Roman"/>
+          <w:color w:val="000000"/>
+          <w:sz w:val="28"/>
+          <w:szCs w:val="28"/>
+        </w:rPr>
+      </w:pPr>
+    </w:p>
+    <w:p>
+      <w:pPr>
+        <w:tabs>
+          <w:tab w:val="left" w:pos="1134"/>
+        </w:tabs>
+        <w:spacing w:after="0" w:line="360" w:lineRule="auto"/>
+        <w:ind w:right="284"/>
+        <w:jc w:val="center"/>
+        <w:rPr>
+          <w:rFonts w:ascii="Times New Roman" w:hAnsi="Times New Roman" w:cs="Times New Roman"/>
+          <w:color w:val="000000"/>
+          <w:sz w:val="28"/>
+          <w:szCs w:val="28"/>
+        </w:rPr>
+      </w:pPr>
+      <w:r>
+        <w:rPr>
+          <w:rFonts w:ascii="Times New Roman" w:hAnsi="Times New Roman" w:cs="Times New Roman"/>
+          <w:color w:val="000000"/>
+          <w:sz w:val="28"/>
+          <w:szCs w:val="28"/>
+        </w:rPr>
+        <w:drawing>
+          <wp:inline distT="0" distB="0" distL="0" distR="0" wp14:anchorId="041434D0" wp14:editId="163AB075">
+            <wp:extent cx="5020376" cy="685896"/>
+            <wp:effectExtent l="0" t="0" r="0" b="0"/>
+            <wp:docPr id="3" name="Рисунок 3"/>
+            <wp:cNvGraphicFramePr>
+              <a:graphicFrameLocks xmlns:a="http://schemas.openxmlformats.org/drawingml/2006/main" noChangeAspect="1"/>
+            </wp:cNvGraphicFramePr>
+            <a:graphic xmlns:a="http://schemas.openxmlformats.org/drawingml/2006/main">
+              <a:graphicData uri="http://schemas.openxmlformats.org/drawingml/2006/picture">
+                <pic:pic xmlns:pic="http://schemas.openxmlformats.org/drawingml/2006/picture">
+                  <pic:nvPicPr>
+                    <pic:cNvPr id="1" name=""/>
+                    <pic:cNvPicPr/>
+                  </pic:nvPicPr>
+                  <pic:blipFill>
+                    <a:blip r:embed="rId9"/>
+                    <a:stretch>
+                      <a:fillRect/>
+                    </a:stretch>
+                  </pic:blipFill>
+                  <pic:spPr>
+                    <a:xfrm>
+                      <a:off x="0" y="0"/>
+                      <a:ext cx="5020376" cy="685896"/>
+                    </a:xfrm>
+                    <a:prstGeom prst="rect">
+                      <a:avLst/>
+                    </a:prstGeom>
+                  </pic:spPr>
+                </pic:pic>
+              </a:graphicData>
+            </a:graphic>
+          </wp:inline>
+        </w:drawing>
+      </w:r>
+    </w:p>
+    <w:p>
+      <w:pPr>
+        <w:tabs>
+          <w:tab w:val="left" w:pos="1134"/>
+        </w:tabs>
+        <w:spacing w:after="0" w:line="360" w:lineRule="auto"/>
+        <w:ind w:right="284"/>
+        <w:jc w:val="center"/>
+        <w:rPr>
+          <w:rFonts w:ascii="Times New Roman" w:hAnsi="Times New Roman" w:cs="Times New Roman"/>
+          <w:color w:val="000000"/>
+          <w:sz w:val="28"/>
+          <w:szCs w:val="28"/>
+        </w:rPr>
+      </w:pPr>
+    </w:p>
+    <w:p>
+      <w:pPr>
+        <w:tabs>
+          <w:tab w:val="left" w:pos="1134"/>
+        </w:tabs>
+        <w:spacing w:after="0" w:line="360" w:lineRule="auto"/>
+        <w:ind w:right="284"/>
+        <w:jc w:val="center"/>
+        <w:rPr>
+          <w:rFonts w:ascii="Times New Roman" w:hAnsi="Times New Roman" w:cs="Times New Roman"/>
+          <w:color w:val="000000"/>
+          <w:sz w:val="28"/>
+          <w:szCs w:val="28"/>
+          <w:lang w:val="en-US"/>
+        </w:rPr>
+      </w:pPr>
+      <w:r>
+        <w:rPr>
+          <w:rFonts w:ascii="Times New Roman" w:hAnsi="Times New Roman" w:cs="Times New Roman"/>
+          <w:color w:val="000000"/>
+          <w:sz w:val="28"/>
+          <w:szCs w:val="28"/>
+        </w:rPr>
+        <w:t xml:space="preserve">Рисунок </w:t>
+      </w:r>
+      <w:r>
+        <w:rPr>
+          <w:rFonts w:ascii="Times New Roman" w:hAnsi="Times New Roman" w:cs="Times New Roman"/>
+          <w:color w:val="000000"/>
+          <w:sz w:val="28"/>
+          <w:szCs w:val="28"/>
+          <w:lang w:val="en-US"/>
+        </w:rPr>
+        <w:t>2</w:t>
+      </w:r>
+      <w:r>
+        <w:rPr>
+          <w:rFonts w:ascii="Times New Roman" w:hAnsi="Times New Roman" w:cs="Times New Roman"/>
+          <w:color w:val="000000"/>
+          <w:sz w:val="28"/>
+          <w:szCs w:val="28"/>
+        </w:rPr>
+        <w:t xml:space="preserve"> – Результат виконання пункту</w:t>
+      </w:r>
+      <w:r>
+        <w:rPr>
+          <w:rFonts w:ascii="Times New Roman" w:hAnsi="Times New Roman" w:cs="Times New Roman"/>
+          <w:color w:val="000000"/>
+          <w:sz w:val="28"/>
+          <w:szCs w:val="28"/>
+          <w:lang w:val="en-US"/>
+        </w:rPr>
+        <w:t xml:space="preserve"> 4</w:t>
+      </w:r>
+    </w:p>
+    <w:p>
+      <w:pPr>
+        <w:tabs>
+          <w:tab w:val="left" w:pos="1134"/>
+        </w:tabs>
+        <w:spacing w:after="0" w:line="360" w:lineRule="auto"/>
+        <w:ind w:right="284"/>
+        <w:jc w:val="center"/>
+        <w:rPr>
+          <w:rFonts w:ascii="Times New Roman" w:hAnsi="Times New Roman" w:cs="Times New Roman"/>
+          <w:color w:val="000000"/>
+          <w:sz w:val="28"/>
+          <w:szCs w:val="28"/>
+        </w:rPr>
+      </w:pPr>
+    </w:p>
+    <w:p>
+      <w:pPr>
+        <w:tabs>
+          <w:tab w:val="left" w:pos="1134"/>
+        </w:tabs>
+        <w:spacing w:after="0" w:line="360" w:lineRule="auto"/>
+        <w:ind w:right="284"/>
+        <w:rPr>
+          <w:rFonts w:ascii="Times New Roman" w:hAnsi="Times New Roman" w:cs="Times New Roman"/>
+          <w:color w:val="000000"/>
+          <w:sz w:val="28"/>
+          <w:szCs w:val="28"/>
+        </w:rPr>
+      </w:pPr>
+    </w:p>
+    <w:p>
+      <w:pPr>
+        <w:tabs>
+          <w:tab w:val="left" w:pos="1134"/>
+        </w:tabs>
+        <w:spacing w:after="0" w:line="360" w:lineRule="auto"/>
+        <w:ind w:right="284"/>
+        <w:rPr>
+          <w:rFonts w:ascii="Times New Roman" w:hAnsi="Times New Roman" w:cs="Times New Roman"/>
+          <w:color w:val="000000"/>
+          <w:sz w:val="28"/>
+          <w:szCs w:val="28"/>
+        </w:rPr>
+      </w:pPr>
+    </w:p>
+    <w:p>
+      <w:pPr>
+        <w:tabs>
+          <w:tab w:val="left" w:pos="1134"/>
+        </w:tabs>
+        <w:spacing w:after="0" w:line="360" w:lineRule="auto"/>
+        <w:ind w:right="284"/>
+        <w:jc w:val="both"/>
+        <w:rPr>
+          <w:rFonts w:ascii="Times New Roman" w:hAnsi="Times New Roman" w:cs="Times New Roman"/>
+          <w:color w:val="000000"/>
+          <w:sz w:val="28"/>
+          <w:szCs w:val="28"/>
+          <w:lang w:val="en-US"/>
+        </w:rPr>
+      </w:pPr>
+    </w:p>
+    <w:p>
+      <w:pPr>
         <w:pStyle w:val="ac"/>
         <w:numPr>
           <w:ilvl w:val="0"/>
@@ -470,22 +682,236 @@
         </w:tabs>
         <w:spacing w:after="0" w:line="360" w:lineRule="auto"/>
         <w:ind w:left="284" w:right="284" w:firstLine="567"/>
-        <w:rPr>
-          <w:rFonts w:ascii="Times New Roman" w:hAnsi="Times New Roman" w:cs="Times New Roman"/>
-          <w:color w:val="000000"/>
-          <w:sz w:val="28"/>
-          <w:szCs w:val="28"/>
-        </w:rPr>
-      </w:pPr>
-      <w:r>
-        <w:rPr>
-          <w:rFonts w:ascii="Times New Roman" w:hAnsi="Times New Roman" w:cs="Times New Roman"/>
-          <w:color w:val="000000"/>
-          <w:sz w:val="28"/>
-          <w:szCs w:val="28"/>
-        </w:rPr>
+        <w:jc w:val="both"/>
+        <w:rPr>
+          <w:rFonts w:ascii="Times New Roman" w:hAnsi="Times New Roman" w:cs="Times New Roman"/>
+          <w:color w:val="000000"/>
+          <w:sz w:val="28"/>
+          <w:szCs w:val="28"/>
+        </w:rPr>
+      </w:pPr>
+      <w:r>
+        <w:rPr>
+          <w:rFonts w:ascii="Times New Roman" w:hAnsi="Times New Roman" w:cs="Times New Roman"/>
+          <w:color w:val="000000"/>
+          <w:sz w:val="28"/>
+          <w:szCs w:val="28"/>
+        </w:rPr>
+        <w:lastRenderedPageBreak/>
         <w:t>Зареєструватися на будь-якому публічному Git-сервісі.</w:t>
       </w:r>
+    </w:p>
+    <w:p>
+      <w:pPr>
+        <w:tabs>
+          <w:tab w:val="left" w:pos="1134"/>
+        </w:tabs>
+        <w:spacing w:after="0" w:line="360" w:lineRule="auto"/>
+        <w:ind w:right="284"/>
+        <w:jc w:val="both"/>
+        <w:rPr>
+          <w:rFonts w:ascii="Times New Roman" w:hAnsi="Times New Roman" w:cs="Times New Roman"/>
+          <w:color w:val="000000"/>
+          <w:sz w:val="28"/>
+          <w:szCs w:val="28"/>
+        </w:rPr>
+      </w:pPr>
+    </w:p>
+    <w:p>
+      <w:pPr>
+        <w:tabs>
+          <w:tab w:val="left" w:pos="1134"/>
+        </w:tabs>
+        <w:spacing w:after="0" w:line="360" w:lineRule="auto"/>
+        <w:ind w:left="284" w:right="284" w:firstLine="567"/>
+        <w:jc w:val="both"/>
+        <w:rPr>
+          <w:rFonts w:ascii="Times New Roman" w:hAnsi="Times New Roman" w:cs="Times New Roman"/>
+          <w:color w:val="000000"/>
+          <w:sz w:val="28"/>
+          <w:szCs w:val="28"/>
+          <w:lang w:val="en-US"/>
+        </w:rPr>
+      </w:pPr>
+      <w:r>
+        <w:rPr>
+          <w:rFonts w:ascii="Times New Roman" w:hAnsi="Times New Roman" w:cs="Times New Roman"/>
+          <w:color w:val="000000"/>
+          <w:sz w:val="28"/>
+          <w:szCs w:val="28"/>
+        </w:rPr>
+        <w:t xml:space="preserve">Обрав найпопулярніший, </w:t>
+      </w:r>
+      <w:r>
+        <w:rPr>
+          <w:rFonts w:ascii="Times New Roman" w:hAnsi="Times New Roman" w:cs="Times New Roman"/>
+          <w:color w:val="000000"/>
+          <w:sz w:val="28"/>
+          <w:szCs w:val="28"/>
+          <w:lang w:val="en-US"/>
+        </w:rPr>
+        <w:t>GitHub</w:t>
+      </w:r>
+      <w:r>
+        <w:rPr>
+          <w:rFonts w:ascii="Times New Roman" w:hAnsi="Times New Roman" w:cs="Times New Roman"/>
+          <w:color w:val="000000"/>
+          <w:sz w:val="28"/>
+          <w:szCs w:val="28"/>
+          <w:lang w:val="en-US"/>
+        </w:rPr>
+        <w:t>.</w:t>
+      </w:r>
+    </w:p>
+    <w:p>
+      <w:pPr>
+        <w:tabs>
+          <w:tab w:val="left" w:pos="1134"/>
+        </w:tabs>
+        <w:spacing w:after="0" w:line="360" w:lineRule="auto"/>
+        <w:ind w:left="284" w:right="284" w:firstLine="567"/>
+        <w:rPr>
+          <w:rFonts w:ascii="Times New Roman" w:hAnsi="Times New Roman" w:cs="Times New Roman"/>
+          <w:color w:val="000000"/>
+          <w:sz w:val="28"/>
+          <w:szCs w:val="28"/>
+          <w:lang w:val="en-US"/>
+        </w:rPr>
+      </w:pPr>
+    </w:p>
+    <w:p>
+      <w:pPr>
+        <w:tabs>
+          <w:tab w:val="left" w:pos="1134"/>
+        </w:tabs>
+        <w:spacing w:after="0" w:line="360" w:lineRule="auto"/>
+        <w:ind w:right="284"/>
+        <w:jc w:val="center"/>
+        <w:rPr>
+          <w:rFonts w:ascii="Times New Roman" w:hAnsi="Times New Roman" w:cs="Times New Roman"/>
+          <w:color w:val="000000"/>
+          <w:sz w:val="28"/>
+          <w:szCs w:val="28"/>
+        </w:rPr>
+      </w:pPr>
+      <w:r>
+        <w:rPr>
+          <w:rFonts w:ascii="Times New Roman" w:hAnsi="Times New Roman" w:cs="Times New Roman"/>
+          <w:color w:val="000000"/>
+          <w:sz w:val="28"/>
+          <w:szCs w:val="28"/>
+        </w:rPr>
+        <w:drawing>
+          <wp:inline distT="0" distB="0" distL="0" distR="0" wp14:anchorId="56BA8229" wp14:editId="009B05F5">
+            <wp:extent cx="5230495" cy="1355904"/>
+            <wp:effectExtent l="0" t="0" r="8255" b="0"/>
+            <wp:docPr id="2" name="Рисунок 2"/>
+            <wp:cNvGraphicFramePr>
+              <a:graphicFrameLocks xmlns:a="http://schemas.openxmlformats.org/drawingml/2006/main" noChangeAspect="1"/>
+            </wp:cNvGraphicFramePr>
+            <a:graphic xmlns:a="http://schemas.openxmlformats.org/drawingml/2006/main">
+              <a:graphicData uri="http://schemas.openxmlformats.org/drawingml/2006/picture">
+                <pic:pic xmlns:pic="http://schemas.openxmlformats.org/drawingml/2006/picture">
+                  <pic:nvPicPr>
+                    <pic:cNvPr id="1" name=""/>
+                    <pic:cNvPicPr/>
+                  </pic:nvPicPr>
+                  <pic:blipFill>
+                    <a:blip r:embed="rId10"/>
+                    <a:stretch>
+                      <a:fillRect/>
+                    </a:stretch>
+                  </pic:blipFill>
+                  <pic:spPr>
+                    <a:xfrm>
+                      <a:off x="0" y="0"/>
+                      <a:ext cx="5237563" cy="1357736"/>
+                    </a:xfrm>
+                    <a:prstGeom prst="rect">
+                      <a:avLst/>
+                    </a:prstGeom>
+                  </pic:spPr>
+                </pic:pic>
+              </a:graphicData>
+            </a:graphic>
+          </wp:inline>
+        </w:drawing>
+      </w:r>
+    </w:p>
+    <w:p>
+      <w:pPr>
+        <w:tabs>
+          <w:tab w:val="left" w:pos="1134"/>
+        </w:tabs>
+        <w:spacing w:after="0" w:line="360" w:lineRule="auto"/>
+        <w:ind w:right="284"/>
+        <w:jc w:val="center"/>
+        <w:rPr>
+          <w:rFonts w:ascii="Times New Roman" w:hAnsi="Times New Roman" w:cs="Times New Roman"/>
+          <w:color w:val="000000"/>
+          <w:sz w:val="28"/>
+          <w:szCs w:val="28"/>
+        </w:rPr>
+      </w:pPr>
+    </w:p>
+    <w:p>
+      <w:pPr>
+        <w:tabs>
+          <w:tab w:val="left" w:pos="1134"/>
+        </w:tabs>
+        <w:spacing w:after="0" w:line="360" w:lineRule="auto"/>
+        <w:ind w:right="284"/>
+        <w:jc w:val="center"/>
+        <w:rPr>
+          <w:rFonts w:ascii="Times New Roman" w:hAnsi="Times New Roman" w:cs="Times New Roman"/>
+          <w:color w:val="000000"/>
+          <w:sz w:val="28"/>
+          <w:szCs w:val="28"/>
+        </w:rPr>
+      </w:pPr>
+      <w:r>
+        <w:rPr>
+          <w:rFonts w:ascii="Times New Roman" w:hAnsi="Times New Roman" w:cs="Times New Roman"/>
+          <w:color w:val="000000"/>
+          <w:sz w:val="28"/>
+          <w:szCs w:val="28"/>
+        </w:rPr>
+        <w:t>Рисунок 3</w:t>
+      </w:r>
+      <w:r>
+        <w:rPr>
+          <w:rFonts w:ascii="Times New Roman" w:hAnsi="Times New Roman" w:cs="Times New Roman"/>
+          <w:color w:val="000000"/>
+          <w:sz w:val="28"/>
+          <w:szCs w:val="28"/>
+        </w:rPr>
+        <w:t xml:space="preserve"> – Результат виконання пункту</w:t>
+      </w:r>
+      <w:r>
+        <w:rPr>
+          <w:rFonts w:ascii="Times New Roman" w:hAnsi="Times New Roman" w:cs="Times New Roman"/>
+          <w:color w:val="000000"/>
+          <w:sz w:val="28"/>
+          <w:szCs w:val="28"/>
+        </w:rPr>
+        <w:t xml:space="preserve"> 5</w:t>
+      </w:r>
+    </w:p>
+    <w:p>
+      <w:pPr>
+        <w:tabs>
+          <w:tab w:val="left" w:pos="1134"/>
+        </w:tabs>
+        <w:spacing w:after="0" w:line="360" w:lineRule="auto"/>
+        <w:ind w:right="284"/>
+        <w:jc w:val="center"/>
+        <w:rPr>
+          <w:rFonts w:ascii="Times New Roman" w:hAnsi="Times New Roman" w:cs="Times New Roman"/>
+          <w:color w:val="000000"/>
+          <w:sz w:val="28"/>
+          <w:szCs w:val="28"/>
+        </w:rPr>
+      </w:pPr>
     </w:p>
     <w:p>
       <w:pPr>
@@ -499,6 +925,7 @@
         </w:tabs>
         <w:spacing w:after="0" w:line="360" w:lineRule="auto"/>
         <w:ind w:left="284" w:right="284" w:firstLine="567"/>
+        <w:jc w:val="both"/>
         <w:rPr>
           <w:rFonts w:ascii="Times New Roman" w:hAnsi="Times New Roman" w:cs="Times New Roman"/>
           <w:color w:val="000000"/>
@@ -540,7 +967,7 @@
           <w:color w:val="000000"/>
           <w:sz w:val="28"/>
           <w:szCs w:val="28"/>
-          <w:lang w:val="en-US"/>
+          <w:lang w:val="ru-RU"/>
         </w:rPr>
         <w:t xml:space="preserve"> </w:t>
       </w:r>
@@ -566,6 +993,7 @@
         </w:tabs>
         <w:spacing w:after="0" w:line="360" w:lineRule="auto"/>
         <w:ind w:left="284" w:right="284" w:firstLine="567"/>
+        <w:jc w:val="both"/>
         <w:rPr>
           <w:rFonts w:ascii="Times New Roman" w:hAnsi="Times New Roman" w:cs="Times New Roman"/>
           <w:color w:val="000000"/>
@@ -588,19 +1016,259 @@
           <w:color w:val="000000"/>
           <w:sz w:val="28"/>
           <w:szCs w:val="28"/>
+          <w:lang w:val="ru-RU"/>
+        </w:rPr>
+        <w:t xml:space="preserve"> </w:t>
+      </w:r>
+      <w:r>
+        <w:rPr>
+          <w:rFonts w:ascii="Times New Roman" w:hAnsi="Times New Roman" w:cs="Times New Roman"/>
+          <w:color w:val="000000"/>
+          <w:sz w:val="28"/>
+          <w:szCs w:val="28"/>
+        </w:rPr>
+        <w:t>визначити самостійно. Вибір обґрунтувати.</w:t>
+      </w:r>
+    </w:p>
+    <w:p>
+      <w:pPr>
+        <w:pStyle w:val="ac"/>
+        <w:tabs>
+          <w:tab w:val="left" w:pos="1134"/>
+        </w:tabs>
+        <w:spacing w:after="0" w:line="360" w:lineRule="auto"/>
+        <w:ind w:left="851" w:right="284"/>
+        <w:jc w:val="both"/>
+        <w:rPr>
+          <w:rFonts w:ascii="Times New Roman" w:hAnsi="Times New Roman" w:cs="Times New Roman"/>
+          <w:color w:val="000000"/>
+          <w:sz w:val="28"/>
+          <w:szCs w:val="28"/>
+        </w:rPr>
+      </w:pPr>
+    </w:p>
+    <w:p>
+      <w:pPr>
+        <w:pStyle w:val="ac"/>
+        <w:tabs>
+          <w:tab w:val="left" w:pos="1134"/>
+        </w:tabs>
+        <w:spacing w:after="0" w:line="360" w:lineRule="auto"/>
+        <w:ind w:left="284" w:right="284" w:firstLine="567"/>
+        <w:jc w:val="both"/>
+        <w:rPr>
+          <w:rFonts w:ascii="Times New Roman" w:hAnsi="Times New Roman" w:cs="Times New Roman"/>
+          <w:color w:val="000000"/>
+          <w:sz w:val="28"/>
+          <w:szCs w:val="28"/>
+        </w:rPr>
+      </w:pPr>
+      <w:r>
+        <w:rPr>
+          <w:rFonts w:ascii="Times New Roman" w:hAnsi="Times New Roman" w:cs="Times New Roman"/>
+          <w:color w:val="000000"/>
+          <w:sz w:val="28"/>
+          <w:szCs w:val="28"/>
+        </w:rPr>
+        <w:t>Обрав</w:t>
+      </w:r>
+      <w:r>
+        <w:rPr>
+          <w:rFonts w:ascii="Times New Roman" w:hAnsi="Times New Roman" w:cs="Times New Roman"/>
+          <w:color w:val="000000"/>
+          <w:sz w:val="28"/>
+          <w:szCs w:val="28"/>
+          <w:lang w:val="ru-RU"/>
+        </w:rPr>
+        <w:t xml:space="preserve"> </w:t>
+      </w:r>
+      <w:r>
+        <w:rPr>
+          <w:rFonts w:ascii="Times New Roman" w:hAnsi="Times New Roman" w:cs="Times New Roman"/>
+          <w:color w:val="000000"/>
+          <w:sz w:val="28"/>
+          <w:szCs w:val="28"/>
           <w:lang w:val="en-US"/>
         </w:rPr>
-        <w:t xml:space="preserve"> </w:t>
-      </w:r>
-      <w:r>
-        <w:rPr>
-          <w:rFonts w:ascii="Times New Roman" w:hAnsi="Times New Roman" w:cs="Times New Roman"/>
-          <w:color w:val="000000"/>
-          <w:sz w:val="28"/>
-          <w:szCs w:val="28"/>
-        </w:rPr>
-        <w:t>визначити самостійно. Вибір обґрунтувати.</w:t>
-      </w:r>
+        <w:t>public</w:t>
+      </w:r>
+      <w:r>
+        <w:rPr>
+          <w:rFonts w:ascii="Times New Roman" w:hAnsi="Times New Roman" w:cs="Times New Roman"/>
+          <w:color w:val="000000"/>
+          <w:sz w:val="28"/>
+          <w:szCs w:val="28"/>
+        </w:rPr>
+        <w:t xml:space="preserve"> тип, щоб хто завгодно зміг подивитись репозиторій. Назва Ruslan-Ruslan-Ruslan</w:t>
+      </w:r>
+      <w:r>
+        <w:rPr>
+          <w:rFonts w:ascii="Times New Roman" w:hAnsi="Times New Roman" w:cs="Times New Roman"/>
+          <w:color w:val="000000"/>
+          <w:sz w:val="28"/>
+          <w:szCs w:val="28"/>
+        </w:rPr>
+        <w:t>/labatm</w:t>
+      </w:r>
+    </w:p>
+    <w:p>
+      <w:pPr>
+        <w:pStyle w:val="ac"/>
+        <w:tabs>
+          <w:tab w:val="left" w:pos="1134"/>
+        </w:tabs>
+        <w:spacing w:after="0" w:line="360" w:lineRule="auto"/>
+        <w:ind w:left="851" w:right="284"/>
+        <w:rPr>
+          <w:rFonts w:ascii="Times New Roman" w:hAnsi="Times New Roman" w:cs="Times New Roman"/>
+          <w:color w:val="000000"/>
+          <w:sz w:val="28"/>
+          <w:szCs w:val="28"/>
+        </w:rPr>
+      </w:pPr>
+    </w:p>
+    <w:p>
+      <w:pPr>
+        <w:tabs>
+          <w:tab w:val="left" w:pos="1134"/>
+        </w:tabs>
+        <w:spacing w:after="0" w:line="360" w:lineRule="auto"/>
+        <w:ind w:right="284"/>
+        <w:jc w:val="center"/>
+        <w:rPr>
+          <w:rFonts w:ascii="Times New Roman" w:hAnsi="Times New Roman" w:cs="Times New Roman"/>
+          <w:color w:val="000000"/>
+          <w:sz w:val="28"/>
+          <w:szCs w:val="28"/>
+        </w:rPr>
+      </w:pPr>
+      <w:r>
+        <w:rPr>
+          <w:rFonts w:ascii="Times New Roman" w:hAnsi="Times New Roman" w:cs="Times New Roman"/>
+          <w:color w:val="000000"/>
+          <w:sz w:val="28"/>
+          <w:szCs w:val="28"/>
+        </w:rPr>
+        <w:drawing>
+          <wp:inline distT="0" distB="0" distL="0" distR="0" wp14:anchorId="157E2C9C" wp14:editId="47D60808">
+            <wp:extent cx="4772024" cy="1009877"/>
+            <wp:effectExtent l="0" t="0" r="0" b="0"/>
+            <wp:docPr id="5" name="Рисунок 5"/>
+            <wp:cNvGraphicFramePr>
+              <a:graphicFrameLocks xmlns:a="http://schemas.openxmlformats.org/drawingml/2006/main" noChangeAspect="1"/>
+            </wp:cNvGraphicFramePr>
+            <a:graphic xmlns:a="http://schemas.openxmlformats.org/drawingml/2006/main">
+              <a:graphicData uri="http://schemas.openxmlformats.org/drawingml/2006/picture">
+                <pic:pic xmlns:pic="http://schemas.openxmlformats.org/drawingml/2006/picture">
+                  <pic:nvPicPr>
+                    <pic:cNvPr id="1" name=""/>
+                    <pic:cNvPicPr/>
+                  </pic:nvPicPr>
+                  <pic:blipFill>
+                    <a:blip r:embed="rId11"/>
+                    <a:stretch>
+                      <a:fillRect/>
+                    </a:stretch>
+                  </pic:blipFill>
+                  <pic:spPr>
+                    <a:xfrm>
+                      <a:off x="0" y="0"/>
+                      <a:ext cx="4831175" cy="1022395"/>
+                    </a:xfrm>
+                    <a:prstGeom prst="rect">
+                      <a:avLst/>
+                    </a:prstGeom>
+                  </pic:spPr>
+                </pic:pic>
+              </a:graphicData>
+            </a:graphic>
+          </wp:inline>
+        </w:drawing>
+      </w:r>
+    </w:p>
+    <w:p>
+      <w:pPr>
+        <w:tabs>
+          <w:tab w:val="left" w:pos="1134"/>
+        </w:tabs>
+        <w:spacing w:after="0" w:line="360" w:lineRule="auto"/>
+        <w:ind w:right="284"/>
+        <w:jc w:val="center"/>
+        <w:rPr>
+          <w:rFonts w:ascii="Times New Roman" w:hAnsi="Times New Roman" w:cs="Times New Roman"/>
+          <w:color w:val="000000"/>
+          <w:sz w:val="28"/>
+          <w:szCs w:val="28"/>
+        </w:rPr>
+      </w:pPr>
+    </w:p>
+    <w:p>
+      <w:pPr>
+        <w:tabs>
+          <w:tab w:val="left" w:pos="1134"/>
+        </w:tabs>
+        <w:spacing w:after="0" w:line="360" w:lineRule="auto"/>
+        <w:ind w:right="284"/>
+        <w:jc w:val="center"/>
+        <w:rPr>
+          <w:rFonts w:ascii="Times New Roman" w:hAnsi="Times New Roman" w:cs="Times New Roman"/>
+          <w:color w:val="000000"/>
+          <w:sz w:val="28"/>
+          <w:szCs w:val="28"/>
+          <w:lang w:val="en-US"/>
+        </w:rPr>
+      </w:pPr>
+      <w:r>
+        <w:rPr>
+          <w:rFonts w:ascii="Times New Roman" w:hAnsi="Times New Roman" w:cs="Times New Roman"/>
+          <w:color w:val="000000"/>
+          <w:sz w:val="28"/>
+          <w:szCs w:val="28"/>
+        </w:rPr>
+        <w:t xml:space="preserve">Рисунок </w:t>
+      </w:r>
+      <w:r>
+        <w:rPr>
+          <w:rFonts w:ascii="Times New Roman" w:hAnsi="Times New Roman" w:cs="Times New Roman"/>
+          <w:color w:val="000000"/>
+          <w:sz w:val="28"/>
+          <w:szCs w:val="28"/>
+        </w:rPr>
+        <w:t>4</w:t>
+      </w:r>
+      <w:r>
+        <w:rPr>
+          <w:rFonts w:ascii="Times New Roman" w:hAnsi="Times New Roman" w:cs="Times New Roman"/>
+          <w:color w:val="000000"/>
+          <w:sz w:val="28"/>
+          <w:szCs w:val="28"/>
+        </w:rPr>
+        <w:t xml:space="preserve"> – Результат виконання пункту </w:t>
+      </w:r>
+      <w:r>
+        <w:rPr>
+          <w:rFonts w:ascii="Times New Roman" w:hAnsi="Times New Roman" w:cs="Times New Roman"/>
+          <w:color w:val="000000"/>
+          <w:sz w:val="28"/>
+          <w:szCs w:val="28"/>
+        </w:rPr>
+        <w:t>7</w:t>
+      </w:r>
+    </w:p>
+    <w:p>
+      <w:pPr>
+        <w:tabs>
+          <w:tab w:val="left" w:pos="1134"/>
+        </w:tabs>
+        <w:spacing w:after="0" w:line="360" w:lineRule="auto"/>
+        <w:ind w:right="284"/>
+        <w:rPr>
+          <w:rFonts w:ascii="Times New Roman" w:hAnsi="Times New Roman" w:cs="Times New Roman"/>
+          <w:color w:val="000000"/>
+          <w:sz w:val="28"/>
+          <w:szCs w:val="28"/>
+        </w:rPr>
+      </w:pPr>
     </w:p>
     <w:p>
       <w:pPr>
@@ -614,6 +1282,7 @@
         </w:tabs>
         <w:spacing w:after="0" w:line="360" w:lineRule="auto"/>
         <w:ind w:left="284" w:right="284" w:firstLine="567"/>
+        <w:jc w:val="both"/>
         <w:rPr>
           <w:rFonts w:ascii="Times New Roman" w:hAnsi="Times New Roman" w:cs="Times New Roman"/>
           <w:color w:val="000000"/>
@@ -649,6 +1318,611 @@
         </w:rPr>
         <w:t>цьому репозиторії. Завантажити першу версію у репозиторій.</w:t>
       </w:r>
+    </w:p>
+    <w:p>
+      <w:pPr>
+        <w:tabs>
+          <w:tab w:val="left" w:pos="1134"/>
+        </w:tabs>
+        <w:spacing w:after="0" w:line="360" w:lineRule="auto"/>
+        <w:ind w:right="284"/>
+        <w:jc w:val="both"/>
+        <w:rPr>
+          <w:rFonts w:ascii="Times New Roman" w:hAnsi="Times New Roman" w:cs="Times New Roman"/>
+          <w:color w:val="000000"/>
+          <w:sz w:val="28"/>
+          <w:szCs w:val="28"/>
+        </w:rPr>
+      </w:pPr>
+    </w:p>
+    <w:p>
+      <w:pPr>
+        <w:tabs>
+          <w:tab w:val="left" w:pos="1134"/>
+        </w:tabs>
+        <w:spacing w:after="0" w:line="360" w:lineRule="auto"/>
+        <w:ind w:right="284"/>
+        <w:jc w:val="center"/>
+        <w:rPr>
+          <w:rFonts w:ascii="Times New Roman" w:hAnsi="Times New Roman" w:cs="Times New Roman"/>
+          <w:color w:val="000000"/>
+          <w:sz w:val="28"/>
+          <w:szCs w:val="28"/>
+        </w:rPr>
+      </w:pPr>
+      <w:r>
+        <w:rPr>
+          <w:rFonts w:ascii="Times New Roman" w:hAnsi="Times New Roman" w:cs="Times New Roman"/>
+          <w:noProof/>
+          <w:color w:val="000000"/>
+          <w:sz w:val="28"/>
+          <w:szCs w:val="28"/>
+          <w:lang w:val="ru-RU" w:eastAsia="ru-RU"/>
+        </w:rPr>
+        <w:lastRenderedPageBreak/>
+        <mc:AlternateContent>
+          <mc:Choice Requires="wps">
+            <w:drawing>
+              <wp:anchor distT="0" distB="0" distL="114300" distR="114300" simplePos="0" relativeHeight="251664384" behindDoc="0" locked="0" layoutInCell="1" allowOverlap="1" wp14:anchorId="25886F3E" wp14:editId="093A3B6E">
+                <wp:simplePos x="0" y="0"/>
+                <wp:positionH relativeFrom="column">
+                  <wp:posOffset>786130</wp:posOffset>
+                </wp:positionH>
+                <wp:positionV relativeFrom="paragraph">
+                  <wp:posOffset>1965960</wp:posOffset>
+                </wp:positionV>
+                <wp:extent cx="4905375" cy="0"/>
+                <wp:effectExtent l="0" t="0" r="28575" b="19050"/>
+                <wp:wrapNone/>
+                <wp:docPr id="14" name="Прямая соединительная линия 14"/>
+                <wp:cNvGraphicFramePr/>
+                <a:graphic xmlns:a="http://schemas.openxmlformats.org/drawingml/2006/main">
+                  <a:graphicData uri="http://schemas.microsoft.com/office/word/2010/wordprocessingShape">
+                    <wps:wsp>
+                      <wps:cNvCnPr/>
+                      <wps:spPr>
+                        <a:xfrm>
+                          <a:off x="0" y="0"/>
+                          <a:ext cx="4905375" cy="0"/>
+                        </a:xfrm>
+                        <a:prstGeom prst="line">
+                          <a:avLst/>
+                        </a:prstGeom>
+                        <a:ln w="12700"/>
+                      </wps:spPr>
+                      <wps:style>
+                        <a:lnRef idx="1">
+                          <a:schemeClr val="dk1"/>
+                        </a:lnRef>
+                        <a:fillRef idx="0">
+                          <a:schemeClr val="dk1"/>
+                        </a:fillRef>
+                        <a:effectRef idx="0">
+                          <a:schemeClr val="dk1"/>
+                        </a:effectRef>
+                        <a:fontRef idx="minor">
+                          <a:schemeClr val="tx1"/>
+                        </a:fontRef>
+                      </wps:style>
+                      <wps:bodyPr/>
+                    </wps:wsp>
+                  </a:graphicData>
+                </a:graphic>
+              </wp:anchor>
+            </w:drawing>
+          </mc:Choice>
+          <mc:Fallback>
+            <w:pict>
+              <v:line w14:anchorId="18FEDB15" id="Прямая соединительная линия 14" o:spid="_x0000_s1026" style="position:absolute;z-index:251664384;visibility:visible;mso-wrap-style:square;mso-wrap-distance-left:9pt;mso-wrap-distance-top:0;mso-wrap-distance-right:9pt;mso-wrap-distance-bottom:0;mso-position-horizontal:absolute;mso-position-horizontal-relative:text;mso-position-vertical:absolute;mso-position-vertical-relative:text" from="61.9pt,154.8pt" to="448.15pt,154.8pt" o:gfxdata="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" strokecolor="black [3040]" strokeweight="1pt"/>
+            </w:pict>
+          </mc:Fallback>
+        </mc:AlternateContent>
+      </w:r>
+      <w:r>
+        <w:rPr>
+          <w:rFonts w:ascii="Times New Roman" w:hAnsi="Times New Roman" w:cs="Times New Roman"/>
+          <w:noProof/>
+          <w:color w:val="000000"/>
+          <w:sz w:val="28"/>
+          <w:szCs w:val="28"/>
+          <w:lang w:val="ru-RU" w:eastAsia="ru-RU"/>
+        </w:rPr>
+        <mc:AlternateContent>
+          <mc:Choice Requires="wps">
+            <w:drawing>
+              <wp:anchor distT="0" distB="0" distL="114300" distR="114300" simplePos="0" relativeHeight="251662336" behindDoc="0" locked="0" layoutInCell="1" allowOverlap="1" wp14:anchorId="23CF38EB" wp14:editId="3E337B78">
+                <wp:simplePos x="0" y="0"/>
+                <wp:positionH relativeFrom="column">
+                  <wp:posOffset>786130</wp:posOffset>
+                </wp:positionH>
+                <wp:positionV relativeFrom="paragraph">
+                  <wp:posOffset>1546860</wp:posOffset>
+                </wp:positionV>
+                <wp:extent cx="4905375" cy="0"/>
+                <wp:effectExtent l="0" t="0" r="28575" b="19050"/>
+                <wp:wrapNone/>
+                <wp:docPr id="13" name="Прямая соединительная линия 13"/>
+                <wp:cNvGraphicFramePr/>
+                <a:graphic xmlns:a="http://schemas.openxmlformats.org/drawingml/2006/main">
+                  <a:graphicData uri="http://schemas.microsoft.com/office/word/2010/wordprocessingShape">
+                    <wps:wsp>
+                      <wps:cNvCnPr/>
+                      <wps:spPr>
+                        <a:xfrm>
+                          <a:off x="0" y="0"/>
+                          <a:ext cx="4905375" cy="0"/>
+                        </a:xfrm>
+                        <a:prstGeom prst="line">
+                          <a:avLst/>
+                        </a:prstGeom>
+                        <a:ln w="12700"/>
+                      </wps:spPr>
+                      <wps:style>
+                        <a:lnRef idx="1">
+                          <a:schemeClr val="dk1"/>
+                        </a:lnRef>
+                        <a:fillRef idx="0">
+                          <a:schemeClr val="dk1"/>
+                        </a:fillRef>
+                        <a:effectRef idx="0">
+                          <a:schemeClr val="dk1"/>
+                        </a:effectRef>
+                        <a:fontRef idx="minor">
+                          <a:schemeClr val="tx1"/>
+                        </a:fontRef>
+                      </wps:style>
+                      <wps:bodyPr/>
+                    </wps:wsp>
+                  </a:graphicData>
+                </a:graphic>
+              </wp:anchor>
+            </w:drawing>
+          </mc:Choice>
+          <mc:Fallback>
+            <w:pict>
+              <v:line w14:anchorId="39909533" id="Прямая соединительная линия 13" o:spid="_x0000_s1026" style="position:absolute;z-index:251662336;visibility:visible;mso-wrap-style:square;mso-wrap-distance-left:9pt;mso-wrap-distance-top:0;mso-wrap-distance-right:9pt;mso-wrap-distance-bottom:0;mso-position-horizontal:absolute;mso-position-horizontal-relative:text;mso-position-vertical:absolute;mso-position-vertical-relative:text" from="61.9pt,121.8pt" to="448.15pt,121.8pt" o:gfxdata="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" strokecolor="black [3040]" strokeweight="1pt"/>
+            </w:pict>
+          </mc:Fallback>
+        </mc:AlternateContent>
+      </w:r>
+      <w:r>
+        <w:rPr>
+          <w:rFonts w:ascii="Times New Roman" w:hAnsi="Times New Roman" w:cs="Times New Roman"/>
+          <w:noProof/>
+          <w:color w:val="000000"/>
+          <w:sz w:val="28"/>
+          <w:szCs w:val="28"/>
+          <w:lang w:val="ru-RU" w:eastAsia="ru-RU"/>
+        </w:rPr>
+        <mc:AlternateContent>
+          <mc:Choice Requires="wps">
+            <w:drawing>
+              <wp:anchor distT="0" distB="0" distL="114300" distR="114300" simplePos="0" relativeHeight="251660288" behindDoc="0" locked="0" layoutInCell="1" allowOverlap="1" wp14:anchorId="12AAC837" wp14:editId="06A984B2">
+                <wp:simplePos x="0" y="0"/>
+                <wp:positionH relativeFrom="column">
+                  <wp:posOffset>786129</wp:posOffset>
+                </wp:positionH>
+                <wp:positionV relativeFrom="paragraph">
+                  <wp:posOffset>1156335</wp:posOffset>
+                </wp:positionV>
+                <wp:extent cx="4905375" cy="0"/>
+                <wp:effectExtent l="0" t="0" r="28575" b="19050"/>
+                <wp:wrapNone/>
+                <wp:docPr id="12" name="Прямая соединительная линия 12"/>
+                <wp:cNvGraphicFramePr/>
+                <a:graphic xmlns:a="http://schemas.openxmlformats.org/drawingml/2006/main">
+                  <a:graphicData uri="http://schemas.microsoft.com/office/word/2010/wordprocessingShape">
+                    <wps:wsp>
+                      <wps:cNvCnPr/>
+                      <wps:spPr>
+                        <a:xfrm>
+                          <a:off x="0" y="0"/>
+                          <a:ext cx="4905375" cy="0"/>
+                        </a:xfrm>
+                        <a:prstGeom prst="line">
+                          <a:avLst/>
+                        </a:prstGeom>
+                        <a:ln w="12700"/>
+                      </wps:spPr>
+                      <wps:style>
+                        <a:lnRef idx="1">
+                          <a:schemeClr val="dk1"/>
+                        </a:lnRef>
+                        <a:fillRef idx="0">
+                          <a:schemeClr val="dk1"/>
+                        </a:fillRef>
+                        <a:effectRef idx="0">
+                          <a:schemeClr val="dk1"/>
+                        </a:effectRef>
+                        <a:fontRef idx="minor">
+                          <a:schemeClr val="tx1"/>
+                        </a:fontRef>
+                      </wps:style>
+                      <wps:bodyPr/>
+                    </wps:wsp>
+                  </a:graphicData>
+                </a:graphic>
+              </wp:anchor>
+            </w:drawing>
+          </mc:Choice>
+          <mc:Fallback>
+            <w:pict>
+              <v:line w14:anchorId="11BF4DB0" id="Прямая соединительная линия 12" o:spid="_x0000_s1026" style="position:absolute;z-index:251660288;visibility:visible;mso-wrap-style:square;mso-wrap-distance-left:9pt;mso-wrap-distance-top:0;mso-wrap-distance-right:9pt;mso-wrap-distance-bottom:0;mso-position-horizontal:absolute;mso-position-horizontal-relative:text;mso-position-vertical:absolute;mso-position-vertical-relative:text" from="61.9pt,91.05pt" to="448.15pt,91.05pt" o:gfxdata="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" strokecolor="black [3040]" strokeweight="1pt"/>
+            </w:pict>
+          </mc:Fallback>
+        </mc:AlternateContent>
+      </w:r>
+      <w:r>
+        <w:rPr>
+          <w:rFonts w:ascii="Times New Roman" w:hAnsi="Times New Roman" w:cs="Times New Roman"/>
+          <w:noProof/>
+          <w:color w:val="000000"/>
+          <w:sz w:val="28"/>
+          <w:szCs w:val="28"/>
+          <w:lang w:val="ru-RU" w:eastAsia="ru-RU"/>
+        </w:rPr>
+        <mc:AlternateContent>
+          <mc:Choice Requires="wps">
+            <w:drawing>
+              <wp:anchor distT="0" distB="0" distL="114300" distR="114300" simplePos="0" relativeHeight="251659264" behindDoc="0" locked="0" layoutInCell="1" allowOverlap="1" wp14:anchorId="390189E0" wp14:editId="3A257058">
+                <wp:simplePos x="0" y="0"/>
+                <wp:positionH relativeFrom="column">
+                  <wp:posOffset>785495</wp:posOffset>
+                </wp:positionH>
+                <wp:positionV relativeFrom="paragraph">
+                  <wp:posOffset>546735</wp:posOffset>
+                </wp:positionV>
+                <wp:extent cx="4905375" cy="381000"/>
+                <wp:effectExtent l="0" t="0" r="28575" b="19050"/>
+                <wp:wrapNone/>
+                <wp:docPr id="8" name="Прямоугольник 8"/>
+                <wp:cNvGraphicFramePr/>
+                <a:graphic xmlns:a="http://schemas.openxmlformats.org/drawingml/2006/main">
+                  <a:graphicData uri="http://schemas.microsoft.com/office/word/2010/wordprocessingShape">
+                    <wps:wsp>
+                      <wps:cNvSpPr/>
+                      <wps:spPr>
+                        <a:xfrm>
+                          <a:off x="0" y="0"/>
+                          <a:ext cx="4905375" cy="381000"/>
+                        </a:xfrm>
+                        <a:prstGeom prst="rect">
+                          <a:avLst/>
+                        </a:prstGeom>
+                        <a:noFill/>
+                        <a:ln>
+                          <a:solidFill>
+                            <a:srgbClr val="FF0000"/>
+                          </a:solidFill>
+                        </a:ln>
+                      </wps:spPr>
+                      <wps:style>
+                        <a:lnRef idx="2">
+                          <a:schemeClr val="accent1">
+                            <a:shade val="50000"/>
+                          </a:schemeClr>
+                        </a:lnRef>
+                        <a:fillRef idx="1">
+                          <a:schemeClr val="accent1"/>
+                        </a:fillRef>
+                        <a:effectRef idx="0">
+                          <a:schemeClr val="accent1"/>
+                        </a:effectRef>
+                        <a:fontRef idx="minor">
+                          <a:schemeClr val="lt1"/>
+                        </a:fontRef>
+                      </wps:style>
+                      <wps:bodyPr rot="0" spcFirstLastPara="0" vertOverflow="overflow" horzOverflow="overflow" vert="horz" wrap="square" lIns="91440" tIns="45720" rIns="91440" bIns="45720" numCol="1" spcCol="0" rtlCol="0" fromWordArt="0" anchor="ctr" anchorCtr="0" forceAA="0" compatLnSpc="1">
+                        <a:prstTxWarp prst="textNoShape">
+                          <a:avLst/>
+                        </a:prstTxWarp>
+                        <a:noAutofit/>
+                      </wps:bodyPr>
+                    </wps:wsp>
+                  </a:graphicData>
+                </a:graphic>
+                <wp14:sizeRelH relativeFrom="margin">
+                  <wp14:pctWidth>0</wp14:pctWidth>
+                </wp14:sizeRelH>
+                <wp14:sizeRelV relativeFrom="margin">
+                  <wp14:pctHeight>0</wp14:pctHeight>
+                </wp14:sizeRelV>
+              </wp:anchor>
+            </w:drawing>
+          </mc:Choice>
+          <mc:Fallback>
+            <w:pict>
+              <v:rect w14:anchorId="6D6C1095" id="Прямоугольник 8" o:spid="_x0000_s1026" style="position:absolute;margin-left:61.85pt;margin-top:43.05pt;width:386.25pt;height:30pt;z-index:251659264;visibility:visible;mso-wrap-style:square;mso-width-percent:0;mso-height-percent:0;mso-wrap-distance-left:9pt;mso-wrap-distance-top:0;mso-wrap-distance-right:9pt;mso-wrap-distance-bottom:0;mso-position-horizontal:absolute;mso-position-horizontal-relative:text;mso-position-vertical:absolute;mso-position-vertical-relative:text;mso-width-percent:0;mso-height-percent:0;mso-width-relative:margin;mso-height-relative:margin;v-text-anchor:middle" o:gfxdata="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" filled="f" strokecolor="red" strokeweight="2pt"/>
+            </w:pict>
+          </mc:Fallback>
+        </mc:AlternateContent>
+      </w:r>
+      <w:r>
+        <w:rPr>
+          <w:noProof/>
+          <w:lang w:val="ru-RU" w:eastAsia="ru-RU"/>
+        </w:rPr>
+        <w:t xml:space="preserve"> </w:t>
+      </w:r>
+      <w:r>
+        <w:rPr>
+          <w:rFonts w:ascii="Times New Roman" w:hAnsi="Times New Roman" w:cs="Times New Roman"/>
+          <w:color w:val="000000"/>
+          <w:sz w:val="28"/>
+          <w:szCs w:val="28"/>
+        </w:rPr>
+        <w:drawing>
+          <wp:inline distT="0" distB="0" distL="0" distR="0" wp14:anchorId="2AA6B1AA" wp14:editId="570FF262">
+            <wp:extent cx="5000625" cy="2217183"/>
+            <wp:effectExtent l="0" t="0" r="0" b="0"/>
+            <wp:docPr id="11" name="Рисунок 11"/>
+            <wp:cNvGraphicFramePr>
+              <a:graphicFrameLocks xmlns:a="http://schemas.openxmlformats.org/drawingml/2006/main" noChangeAspect="1"/>
+            </wp:cNvGraphicFramePr>
+            <a:graphic xmlns:a="http://schemas.openxmlformats.org/drawingml/2006/main">
+              <a:graphicData uri="http://schemas.openxmlformats.org/drawingml/2006/picture">
+                <pic:pic xmlns:pic="http://schemas.openxmlformats.org/drawingml/2006/picture">
+                  <pic:nvPicPr>
+                    <pic:cNvPr id="1" name=""/>
+                    <pic:cNvPicPr/>
+                  </pic:nvPicPr>
+                  <pic:blipFill>
+                    <a:blip r:embed="rId12"/>
+                    <a:stretch>
+                      <a:fillRect/>
+                    </a:stretch>
+                  </pic:blipFill>
+                  <pic:spPr>
+                    <a:xfrm>
+                      <a:off x="0" y="0"/>
+                      <a:ext cx="5031056" cy="2230675"/>
+                    </a:xfrm>
+                    <a:prstGeom prst="rect">
+                      <a:avLst/>
+                    </a:prstGeom>
+                  </pic:spPr>
+                </pic:pic>
+              </a:graphicData>
+            </a:graphic>
+          </wp:inline>
+        </w:drawing>
+      </w:r>
+    </w:p>
+    <w:p>
+      <w:pPr>
+        <w:tabs>
+          <w:tab w:val="left" w:pos="1134"/>
+        </w:tabs>
+        <w:spacing w:after="0" w:line="360" w:lineRule="auto"/>
+        <w:ind w:right="284"/>
+        <w:jc w:val="center"/>
+        <w:rPr>
+          <w:rFonts w:ascii="Times New Roman" w:hAnsi="Times New Roman" w:cs="Times New Roman"/>
+          <w:color w:val="000000"/>
+          <w:sz w:val="28"/>
+          <w:szCs w:val="28"/>
+        </w:rPr>
+      </w:pPr>
+    </w:p>
+    <w:p>
+      <w:pPr>
+        <w:tabs>
+          <w:tab w:val="left" w:pos="1134"/>
+        </w:tabs>
+        <w:spacing w:after="0" w:line="360" w:lineRule="auto"/>
+        <w:ind w:right="284"/>
+        <w:jc w:val="center"/>
+        <w:rPr>
+          <w:rFonts w:ascii="Times New Roman" w:hAnsi="Times New Roman" w:cs="Times New Roman"/>
+          <w:color w:val="000000"/>
+          <w:sz w:val="28"/>
+          <w:szCs w:val="28"/>
+        </w:rPr>
+      </w:pPr>
+      <w:r>
+        <w:rPr>
+          <w:rFonts w:ascii="Times New Roman" w:hAnsi="Times New Roman" w:cs="Times New Roman"/>
+          <w:color w:val="000000"/>
+          <w:sz w:val="28"/>
+          <w:szCs w:val="28"/>
+        </w:rPr>
+        <w:t xml:space="preserve">Рисунок </w:t>
+      </w:r>
+      <w:r>
+        <w:rPr>
+          <w:rFonts w:ascii="Times New Roman" w:hAnsi="Times New Roman" w:cs="Times New Roman"/>
+          <w:color w:val="000000"/>
+          <w:sz w:val="28"/>
+          <w:szCs w:val="28"/>
+        </w:rPr>
+        <w:t>5</w:t>
+      </w:r>
+      <w:r>
+        <w:rPr>
+          <w:rFonts w:ascii="Times New Roman" w:hAnsi="Times New Roman" w:cs="Times New Roman"/>
+          <w:color w:val="000000"/>
+          <w:sz w:val="28"/>
+          <w:szCs w:val="28"/>
+        </w:rPr>
+        <w:t xml:space="preserve"> – Результат виконання пункту </w:t>
+      </w:r>
+      <w:r>
+        <w:rPr>
+          <w:rFonts w:ascii="Times New Roman" w:hAnsi="Times New Roman" w:cs="Times New Roman"/>
+          <w:color w:val="000000"/>
+          <w:sz w:val="28"/>
+          <w:szCs w:val="28"/>
+        </w:rPr>
+        <w:t>8</w:t>
+      </w:r>
+    </w:p>
+    <w:p>
+      <w:pPr>
+        <w:tabs>
+          <w:tab w:val="left" w:pos="1134"/>
+        </w:tabs>
+        <w:spacing w:after="0" w:line="240" w:lineRule="auto"/>
+        <w:ind w:right="284"/>
+        <w:jc w:val="center"/>
+        <w:rPr>
+          <w:rFonts w:ascii="Times New Roman" w:hAnsi="Times New Roman" w:cs="Times New Roman"/>
+          <w:color w:val="000000"/>
+          <w:sz w:val="28"/>
+          <w:szCs w:val="28"/>
+        </w:rPr>
+      </w:pPr>
+      <w:r>
+        <w:rPr>
+          <w:rFonts w:ascii="Times New Roman" w:hAnsi="Times New Roman" w:cs="Times New Roman"/>
+          <w:color w:val="000000"/>
+          <w:sz w:val="28"/>
+          <w:szCs w:val="28"/>
+        </w:rPr>
+        <w:br/>
+      </w:r>
+      <w:r>
+        <w:rPr>
+          <w:rFonts w:ascii="Times New Roman" w:hAnsi="Times New Roman" w:cs="Times New Roman"/>
+          <w:color w:val="000000"/>
+          <w:sz w:val="28"/>
+          <w:szCs w:val="28"/>
+          <w:lang w:val="en-US"/>
+        </w:rPr>
+        <w:drawing>
+          <wp:inline distT="0" distB="0" distL="0" distR="0" wp14:anchorId="1619D321" wp14:editId="42DDFB9A">
+            <wp:extent cx="4368165" cy="4857750"/>
+            <wp:effectExtent l="0" t="0" r="0" b="0"/>
+            <wp:docPr id="7" name="Рисунок 7"/>
+            <wp:cNvGraphicFramePr>
+              <a:graphicFrameLocks xmlns:a="http://schemas.openxmlformats.org/drawingml/2006/main" noChangeAspect="1"/>
+            </wp:cNvGraphicFramePr>
+            <a:graphic xmlns:a="http://schemas.openxmlformats.org/drawingml/2006/main">
+              <a:graphicData uri="http://schemas.openxmlformats.org/drawingml/2006/picture">
+                <pic:pic xmlns:pic="http://schemas.openxmlformats.org/drawingml/2006/picture">
+                  <pic:nvPicPr>
+                    <pic:cNvPr id="1" name=""/>
+                    <pic:cNvPicPr/>
+                  </pic:nvPicPr>
+                  <pic:blipFill rotWithShape="1">
+                    <a:blip r:embed="rId13"/>
+                    <a:srcRect b="10316"/>
+                    <a:stretch/>
+                  </pic:blipFill>
+                  <pic:spPr bwMode="auto">
+                    <a:xfrm>
+                      <a:off x="0" y="0"/>
+                      <a:ext cx="4398808" cy="4891827"/>
+                    </a:xfrm>
+                    <a:prstGeom prst="rect">
+                      <a:avLst/>
+                    </a:prstGeom>
+                    <a:ln>
+                      <a:noFill/>
+                    </a:ln>
+                    <a:extLst>
+                      <a:ext uri="{53640926-AAD7-44D8-BBD7-CCE9431645EC}">
+                        <a14:shadowObscured xmlns:a14="http://schemas.microsoft.com/office/drawing/2010/main"/>
+                      </a:ext>
+                    </a:extLst>
+                  </pic:spPr>
+                </pic:pic>
+              </a:graphicData>
+            </a:graphic>
+          </wp:inline>
+        </w:drawing>
+      </w:r>
+    </w:p>
+    <w:p>
+      <w:pPr>
+        <w:tabs>
+          <w:tab w:val="left" w:pos="1134"/>
+        </w:tabs>
+        <w:spacing w:after="0" w:line="360" w:lineRule="auto"/>
+        <w:ind w:right="284"/>
+        <w:jc w:val="center"/>
+        <w:rPr>
+          <w:rFonts w:ascii="Times New Roman" w:hAnsi="Times New Roman" w:cs="Times New Roman"/>
+          <w:color w:val="000000"/>
+          <w:sz w:val="28"/>
+          <w:szCs w:val="28"/>
+        </w:rPr>
+      </w:pPr>
+    </w:p>
+    <w:p>
+      <w:pPr>
+        <w:tabs>
+          <w:tab w:val="left" w:pos="1134"/>
+        </w:tabs>
+        <w:spacing w:after="0" w:line="360" w:lineRule="auto"/>
+        <w:ind w:right="284"/>
+        <w:jc w:val="center"/>
+        <w:rPr>
+          <w:rFonts w:ascii="Times New Roman" w:hAnsi="Times New Roman" w:cs="Times New Roman"/>
+          <w:color w:val="000000"/>
+          <w:sz w:val="28"/>
+          <w:szCs w:val="28"/>
+        </w:rPr>
+      </w:pPr>
+      <w:r>
+        <w:rPr>
+          <w:rFonts w:ascii="Times New Roman" w:hAnsi="Times New Roman" w:cs="Times New Roman"/>
+          <w:color w:val="000000"/>
+          <w:sz w:val="28"/>
+          <w:szCs w:val="28"/>
+        </w:rPr>
+        <w:t xml:space="preserve">Рисунок </w:t>
+      </w:r>
+      <w:r>
+        <w:rPr>
+          <w:rFonts w:ascii="Times New Roman" w:hAnsi="Times New Roman" w:cs="Times New Roman"/>
+          <w:color w:val="000000"/>
+          <w:sz w:val="28"/>
+          <w:szCs w:val="28"/>
+        </w:rPr>
+        <w:t>6</w:t>
+      </w:r>
+      <w:r>
+        <w:rPr>
+          <w:rFonts w:ascii="Times New Roman" w:hAnsi="Times New Roman" w:cs="Times New Roman"/>
+          <w:color w:val="000000"/>
+          <w:sz w:val="28"/>
+          <w:szCs w:val="28"/>
+        </w:rPr>
+        <w:t xml:space="preserve"> – </w:t>
+      </w:r>
+      <w:r>
+        <w:rPr>
+          <w:rFonts w:ascii="Times New Roman" w:hAnsi="Times New Roman" w:cs="Times New Roman"/>
+          <w:color w:val="000000"/>
+          <w:sz w:val="28"/>
+          <w:szCs w:val="28"/>
+        </w:rPr>
+        <w:t>Покрокове</w:t>
+      </w:r>
+      <w:r>
+        <w:rPr>
+          <w:rFonts w:ascii="Times New Roman" w:hAnsi="Times New Roman" w:cs="Times New Roman"/>
+          <w:color w:val="000000"/>
+          <w:sz w:val="28"/>
+          <w:szCs w:val="28"/>
+        </w:rPr>
+        <w:t xml:space="preserve"> виконання пункту 8</w:t>
+      </w:r>
+    </w:p>
+    <w:p>
+      <w:pPr>
+        <w:tabs>
+          <w:tab w:val="left" w:pos="1134"/>
+        </w:tabs>
+        <w:spacing w:after="0" w:line="360" w:lineRule="auto"/>
+        <w:ind w:right="284"/>
+        <w:rPr>
+          <w:rFonts w:ascii="Times New Roman" w:hAnsi="Times New Roman" w:cs="Times New Roman"/>
+          <w:color w:val="000000"/>
+          <w:sz w:val="28"/>
+          <w:szCs w:val="28"/>
+        </w:rPr>
+      </w:pPr>
     </w:p>
     <w:p>
       <w:pPr>
@@ -662,6 +1936,7 @@
         </w:tabs>
         <w:spacing w:after="0" w:line="360" w:lineRule="auto"/>
         <w:ind w:left="284" w:right="284" w:firstLine="567"/>
+        <w:jc w:val="both"/>
         <w:rPr>
           <w:rFonts w:ascii="Times New Roman" w:hAnsi="Times New Roman" w:cs="Times New Roman"/>
           <w:color w:val="000000"/>
@@ -726,6 +2001,21 @@
         </w:rPr>
         <w:t xml:space="preserve"> </w:t>
       </w:r>
+    </w:p>
+    <w:p>
+      <w:pPr>
+        <w:tabs>
+          <w:tab w:val="left" w:pos="1134"/>
+        </w:tabs>
+        <w:spacing w:after="0" w:line="360" w:lineRule="auto"/>
+        <w:ind w:left="284" w:right="284"/>
+        <w:rPr>
+          <w:rFonts w:ascii="Times New Roman" w:hAnsi="Times New Roman" w:cs="Times New Roman"/>
+          <w:color w:val="000000"/>
+          <w:sz w:val="28"/>
+          <w:szCs w:val="28"/>
+        </w:rPr>
+      </w:pPr>
     </w:p>
     <w:p>
       <w:pPr>
@@ -742,6 +2032,49 @@
           <w:szCs w:val="28"/>
         </w:rPr>
       </w:pPr>
+      <w:r>
+        <w:rPr>
+          <w:rFonts w:ascii="Times New Roman" w:hAnsi="Times New Roman" w:cs="Times New Roman"/>
+          <w:color w:val="000000"/>
+          <w:sz w:val="28"/>
+          <w:szCs w:val="28"/>
+        </w:rPr>
+        <w:drawing>
+          <wp:inline distT="0" distB="0" distL="0" distR="0" wp14:anchorId="1A03A6E1" wp14:editId="19853CDB">
+            <wp:extent cx="5697220" cy="2236928"/>
+            <wp:effectExtent l="0" t="0" r="0" b="0"/>
+            <wp:docPr id="9" name="Рисунок 9"/>
+            <wp:cNvGraphicFramePr>
+              <a:graphicFrameLocks xmlns:a="http://schemas.openxmlformats.org/drawingml/2006/main" noChangeAspect="1"/>
+            </wp:cNvGraphicFramePr>
+            <a:graphic xmlns:a="http://schemas.openxmlformats.org/drawingml/2006/main">
+              <a:graphicData uri="http://schemas.openxmlformats.org/drawingml/2006/picture">
+                <pic:pic xmlns:pic="http://schemas.openxmlformats.org/drawingml/2006/picture">
+                  <pic:nvPicPr>
+                    <pic:cNvPr id="1" name=""/>
+                    <pic:cNvPicPr/>
+                  </pic:nvPicPr>
+                  <pic:blipFill>
+                    <a:blip r:embed="rId14"/>
+                    <a:stretch>
+                      <a:fillRect/>
+                    </a:stretch>
+                  </pic:blipFill>
+                  <pic:spPr>
+                    <a:xfrm>
+                      <a:off x="0" y="0"/>
+                      <a:ext cx="5723214" cy="2247134"/>
+                    </a:xfrm>
+                    <a:prstGeom prst="rect">
+                      <a:avLst/>
+                    </a:prstGeom>
+                  </pic:spPr>
+                </pic:pic>
+              </a:graphicData>
+            </a:graphic>
+          </wp:inline>
+        </w:drawing>
+      </w:r>
     </w:p>
     <w:p>
       <w:pPr>
@@ -765,16 +2098,54 @@
           <w:tab w:val="left" w:pos="1134"/>
         </w:tabs>
         <w:spacing w:after="0" w:line="360" w:lineRule="auto"/>
-        <w:ind w:left="284" w:right="284"/>
+        <w:ind w:right="284"/>
         <w:jc w:val="center"/>
         <w:rPr>
           <w:rFonts w:ascii="Times New Roman" w:hAnsi="Times New Roman" w:cs="Times New Roman"/>
           <w:color w:val="000000"/>
           <w:sz w:val="28"/>
           <w:szCs w:val="28"/>
-          <w:lang w:val="ru-RU"/>
-        </w:rPr>
-      </w:pPr>
+          <w:lang w:val="en-US"/>
+        </w:rPr>
+      </w:pPr>
+      <w:r>
+        <w:rPr>
+          <w:rFonts w:ascii="Times New Roman" w:hAnsi="Times New Roman" w:cs="Times New Roman"/>
+          <w:color w:val="000000"/>
+          <w:sz w:val="28"/>
+          <w:szCs w:val="28"/>
+        </w:rPr>
+        <w:t xml:space="preserve">Рисунок </w:t>
+      </w:r>
+      <w:r>
+        <w:rPr>
+          <w:rFonts w:ascii="Times New Roman" w:hAnsi="Times New Roman" w:cs="Times New Roman"/>
+          <w:color w:val="000000"/>
+          <w:sz w:val="28"/>
+          <w:szCs w:val="28"/>
+          <w:lang w:val="en-US"/>
+        </w:rPr>
+        <w:t>7</w:t>
+      </w:r>
+      <w:r>
+        <w:rPr>
+          <w:rFonts w:ascii="Times New Roman" w:hAnsi="Times New Roman" w:cs="Times New Roman"/>
+          <w:color w:val="000000"/>
+          <w:sz w:val="28"/>
+          <w:szCs w:val="28"/>
+        </w:rPr>
+        <w:t xml:space="preserve"> – Покрокове виконання пункту </w:t>
+      </w:r>
+      <w:r>
+        <w:rPr>
+          <w:rFonts w:ascii="Times New Roman" w:hAnsi="Times New Roman" w:cs="Times New Roman"/>
+          <w:color w:val="000000"/>
+          <w:sz w:val="28"/>
+          <w:szCs w:val="28"/>
+          <w:lang w:val="en-US"/>
+        </w:rPr>
+        <w:t>9</w:t>
+      </w:r>
     </w:p>
     <w:p>
       <w:pPr>
@@ -807,6 +2178,49 @@
           <w:szCs w:val="28"/>
         </w:rPr>
       </w:pPr>
+      <w:r>
+        <w:rPr>
+          <w:rFonts w:ascii="Times New Roman" w:hAnsi="Times New Roman" w:cs="Times New Roman"/>
+          <w:color w:val="000000"/>
+          <w:sz w:val="28"/>
+          <w:szCs w:val="28"/>
+        </w:rPr>
+        <w:drawing>
+          <wp:inline distT="0" distB="0" distL="0" distR="0" wp14:anchorId="1D51D28D" wp14:editId="670730C1">
+            <wp:extent cx="4763165" cy="819264"/>
+            <wp:effectExtent l="0" t="0" r="0" b="0"/>
+            <wp:docPr id="10" name="Рисунок 10"/>
+            <wp:cNvGraphicFramePr>
+              <a:graphicFrameLocks xmlns:a="http://schemas.openxmlformats.org/drawingml/2006/main" noChangeAspect="1"/>
+            </wp:cNvGraphicFramePr>
+            <a:graphic xmlns:a="http://schemas.openxmlformats.org/drawingml/2006/main">
+              <a:graphicData uri="http://schemas.openxmlformats.org/drawingml/2006/picture">
+                <pic:pic xmlns:pic="http://schemas.openxmlformats.org/drawingml/2006/picture">
+                  <pic:nvPicPr>
+                    <pic:cNvPr id="1" name=""/>
+                    <pic:cNvPicPr/>
+                  </pic:nvPicPr>
+                  <pic:blipFill>
+                    <a:blip r:embed="rId15"/>
+                    <a:stretch>
+                      <a:fillRect/>
+                    </a:stretch>
+                  </pic:blipFill>
+                  <pic:spPr>
+                    <a:xfrm>
+                      <a:off x="0" y="0"/>
+                      <a:ext cx="4763165" cy="819264"/>
+                    </a:xfrm>
+                    <a:prstGeom prst="rect">
+                      <a:avLst/>
+                    </a:prstGeom>
+                  </pic:spPr>
+                </pic:pic>
+              </a:graphicData>
+            </a:graphic>
+          </wp:inline>
+        </w:drawing>
+      </w:r>
     </w:p>
     <w:p>
       <w:pPr>
@@ -839,6 +2253,15 @@
           <w:szCs w:val="28"/>
         </w:rPr>
       </w:pPr>
+      <w:r>
+        <w:rPr>
+          <w:rFonts w:ascii="Times New Roman" w:hAnsi="Times New Roman" w:cs="Times New Roman"/>
+          <w:color w:val="000000"/>
+          <w:sz w:val="28"/>
+          <w:szCs w:val="28"/>
+        </w:rPr>
+        <w:t>Рисунок 8 – Результат виконання зміненного коду</w:t>
+      </w:r>
     </w:p>
     <w:p>
       <w:pPr>
@@ -853,6 +2276,7 @@
           <w:color w:val="000000"/>
           <w:sz w:val="28"/>
           <w:szCs w:val="28"/>
+          <w:lang w:val="ru-RU"/>
         </w:rPr>
       </w:pPr>
     </w:p>
@@ -869,8 +2293,53 @@
           <w:color w:val="000000"/>
           <w:sz w:val="28"/>
           <w:szCs w:val="28"/>
-        </w:rPr>
-      </w:pPr>
+          <w:lang w:val="ru-RU"/>
+        </w:rPr>
+      </w:pPr>
+      <w:r>
+        <w:rPr>
+          <w:rFonts w:ascii="Times New Roman" w:hAnsi="Times New Roman" w:cs="Times New Roman"/>
+          <w:color w:val="000000"/>
+          <w:sz w:val="28"/>
+          <w:szCs w:val="28"/>
+          <w:lang w:val="ru-RU"/>
+        </w:rPr>
+        <w:drawing>
+          <wp:inline distT="0" distB="0" distL="0" distR="0" wp14:anchorId="18D26F3E" wp14:editId="3B134A04">
+            <wp:extent cx="5076824" cy="1792298"/>
+            <wp:effectExtent l="0" t="0" r="0" b="0"/>
+            <wp:docPr id="15" name="Рисунок 15"/>
+            <wp:cNvGraphicFramePr>
+              <a:graphicFrameLocks xmlns:a="http://schemas.openxmlformats.org/drawingml/2006/main" noChangeAspect="1"/>
+            </wp:cNvGraphicFramePr>
+            <a:graphic xmlns:a="http://schemas.openxmlformats.org/drawingml/2006/main">
+              <a:graphicData uri="http://schemas.openxmlformats.org/drawingml/2006/picture">
+                <pic:pic xmlns:pic="http://schemas.openxmlformats.org/drawingml/2006/picture">
+                  <pic:nvPicPr>
+                    <pic:cNvPr id="1" name=""/>
+                    <pic:cNvPicPr/>
+                  </pic:nvPicPr>
+                  <pic:blipFill>
+                    <a:blip r:embed="rId16"/>
+                    <a:stretch>
+                      <a:fillRect/>
+                    </a:stretch>
+                  </pic:blipFill>
+                  <pic:spPr>
+                    <a:xfrm>
+                      <a:off x="0" y="0"/>
+                      <a:ext cx="5096446" cy="1799225"/>
+                    </a:xfrm>
+                    <a:prstGeom prst="rect">
+                      <a:avLst/>
+                    </a:prstGeom>
+                  </pic:spPr>
+                </pic:pic>
+              </a:graphicData>
+            </a:graphic>
+          </wp:inline>
+        </w:drawing>
+      </w:r>
     </w:p>
     <w:p>
       <w:pPr>
@@ -885,6 +2354,7 @@
           <w:color w:val="000000"/>
           <w:sz w:val="28"/>
           <w:szCs w:val="28"/>
+          <w:lang w:val="ru-RU"/>
         </w:rPr>
       </w:pPr>
     </w:p>
@@ -903,6 +2373,42 @@
           <w:szCs w:val="28"/>
         </w:rPr>
       </w:pPr>
+      <w:r>
+        <w:rPr>
+          <w:rFonts w:ascii="Times New Roman" w:hAnsi="Times New Roman" w:cs="Times New Roman"/>
+          <w:color w:val="000000"/>
+          <w:sz w:val="28"/>
+          <w:szCs w:val="28"/>
+        </w:rPr>
+        <w:t xml:space="preserve">Рисунок </w:t>
+      </w:r>
+      <w:r>
+        <w:rPr>
+          <w:rFonts w:ascii="Times New Roman" w:hAnsi="Times New Roman" w:cs="Times New Roman"/>
+          <w:color w:val="000000"/>
+          <w:sz w:val="28"/>
+          <w:szCs w:val="28"/>
+        </w:rPr>
+        <w:t>9</w:t>
+      </w:r>
+      <w:r>
+        <w:rPr>
+          <w:rFonts w:ascii="Times New Roman" w:hAnsi="Times New Roman" w:cs="Times New Roman"/>
+          <w:color w:val="000000"/>
+          <w:sz w:val="28"/>
+          <w:szCs w:val="28"/>
+        </w:rPr>
+        <w:t xml:space="preserve"> – </w:t>
+      </w:r>
+      <w:r>
+        <w:rPr>
+          <w:rFonts w:ascii="Times New Roman" w:hAnsi="Times New Roman" w:cs="Times New Roman"/>
+          <w:color w:val="000000"/>
+          <w:sz w:val="28"/>
+          <w:szCs w:val="28"/>
+        </w:rPr>
+        <w:t>Завантаження зміненного варіанту</w:t>
+      </w:r>
     </w:p>
     <w:p>
       <w:pPr>
@@ -910,8 +2416,7 @@
           <w:tab w:val="left" w:pos="1134"/>
         </w:tabs>
         <w:spacing w:after="0" w:line="360" w:lineRule="auto"/>
-        <w:ind w:left="284" w:right="284"/>
-        <w:jc w:val="center"/>
+        <w:ind w:right="284"/>
         <w:rPr>
           <w:rFonts w:ascii="Times New Roman" w:hAnsi="Times New Roman" w:cs="Times New Roman"/>
           <w:color w:val="000000"/>
@@ -925,216 +2430,42 @@
         <w:tabs>
           <w:tab w:val="left" w:pos="1134"/>
         </w:tabs>
-        <w:spacing w:after="0" w:line="360" w:lineRule="auto"/>
-        <w:ind w:left="284" w:right="284"/>
+        <w:spacing w:after="0" w:line="240" w:lineRule="auto"/>
+        <w:ind w:right="284"/>
         <w:jc w:val="center"/>
         <w:rPr>
           <w:rFonts w:ascii="Times New Roman" w:hAnsi="Times New Roman" w:cs="Times New Roman"/>
-          <w:color w:val="000000"/>
-          <w:sz w:val="28"/>
-          <w:szCs w:val="28"/>
-        </w:rPr>
-      </w:pPr>
+          <w:b/>
+          <w:bCs/>
+          <w:color w:val="000000"/>
+          <w:sz w:val="28"/>
+          <w:szCs w:val="28"/>
+        </w:rPr>
+      </w:pPr>
+      <w:r>
+        <w:rPr>
+          <w:rFonts w:ascii="Times New Roman" w:hAnsi="Times New Roman" w:cs="Times New Roman"/>
+          <w:b/>
+          <w:bCs/>
+          <w:color w:val="000000"/>
+          <w:sz w:val="28"/>
+          <w:szCs w:val="28"/>
+        </w:rPr>
+        <w:lastRenderedPageBreak/>
+        <w:t>Контрольні питання:</w:t>
+      </w:r>
     </w:p>
     <w:p>
       <w:pPr>
         <w:tabs>
           <w:tab w:val="left" w:pos="1134"/>
         </w:tabs>
-        <w:spacing w:after="0" w:line="360" w:lineRule="auto"/>
-        <w:ind w:left="284" w:right="284"/>
-        <w:jc w:val="center"/>
-        <w:rPr>
-          <w:rFonts w:ascii="Times New Roman" w:hAnsi="Times New Roman" w:cs="Times New Roman"/>
-          <w:color w:val="000000"/>
-          <w:sz w:val="28"/>
-          <w:szCs w:val="28"/>
-        </w:rPr>
-      </w:pPr>
-    </w:p>
-    <w:p>
-      <w:pPr>
-        <w:tabs>
-          <w:tab w:val="left" w:pos="1134"/>
-        </w:tabs>
-        <w:spacing w:after="0" w:line="360" w:lineRule="auto"/>
-        <w:ind w:left="284" w:right="284"/>
-        <w:jc w:val="center"/>
-        <w:rPr>
-          <w:rFonts w:ascii="Times New Roman" w:hAnsi="Times New Roman" w:cs="Times New Roman"/>
-          <w:color w:val="000000"/>
-          <w:sz w:val="28"/>
-          <w:szCs w:val="28"/>
-        </w:rPr>
-      </w:pPr>
-    </w:p>
-    <w:p>
-      <w:pPr>
-        <w:tabs>
-          <w:tab w:val="left" w:pos="1134"/>
-        </w:tabs>
-        <w:spacing w:after="0" w:line="360" w:lineRule="auto"/>
-        <w:ind w:left="284" w:right="284"/>
-        <w:jc w:val="center"/>
-        <w:rPr>
-          <w:rFonts w:ascii="Times New Roman" w:hAnsi="Times New Roman" w:cs="Times New Roman"/>
-          <w:color w:val="000000"/>
-          <w:sz w:val="28"/>
-          <w:szCs w:val="28"/>
-        </w:rPr>
-      </w:pPr>
-    </w:p>
-    <w:p>
-      <w:pPr>
-        <w:tabs>
-          <w:tab w:val="left" w:pos="1134"/>
-        </w:tabs>
-        <w:spacing w:after="0" w:line="360" w:lineRule="auto"/>
-        <w:ind w:left="284" w:right="284"/>
-        <w:jc w:val="center"/>
-        <w:rPr>
-          <w:rFonts w:ascii="Times New Roman" w:hAnsi="Times New Roman" w:cs="Times New Roman"/>
-          <w:color w:val="000000"/>
-          <w:sz w:val="28"/>
-          <w:szCs w:val="28"/>
-        </w:rPr>
-      </w:pPr>
-    </w:p>
-    <w:p>
-      <w:pPr>
-        <w:tabs>
-          <w:tab w:val="left" w:pos="1134"/>
-        </w:tabs>
-        <w:spacing w:after="0" w:line="360" w:lineRule="auto"/>
-        <w:ind w:left="284" w:right="284"/>
-        <w:jc w:val="center"/>
-        <w:rPr>
-          <w:rFonts w:ascii="Times New Roman" w:hAnsi="Times New Roman" w:cs="Times New Roman"/>
-          <w:color w:val="000000"/>
-          <w:sz w:val="28"/>
-          <w:szCs w:val="28"/>
-        </w:rPr>
-      </w:pPr>
-    </w:p>
-    <w:p>
-      <w:pPr>
-        <w:tabs>
-          <w:tab w:val="left" w:pos="1134"/>
-        </w:tabs>
-        <w:spacing w:after="0" w:line="360" w:lineRule="auto"/>
-        <w:ind w:left="284" w:right="284"/>
-        <w:jc w:val="center"/>
-        <w:rPr>
-          <w:rFonts w:ascii="Times New Roman" w:hAnsi="Times New Roman" w:cs="Times New Roman"/>
-          <w:color w:val="000000"/>
-          <w:sz w:val="28"/>
-          <w:szCs w:val="28"/>
-        </w:rPr>
-      </w:pPr>
-    </w:p>
-    <w:p>
-      <w:pPr>
-        <w:tabs>
-          <w:tab w:val="left" w:pos="1134"/>
-        </w:tabs>
-        <w:spacing w:after="0" w:line="360" w:lineRule="auto"/>
-        <w:ind w:left="284" w:right="284"/>
-        <w:jc w:val="center"/>
-        <w:rPr>
-          <w:rFonts w:ascii="Times New Roman" w:hAnsi="Times New Roman" w:cs="Times New Roman"/>
-          <w:color w:val="000000"/>
-          <w:sz w:val="28"/>
-          <w:szCs w:val="28"/>
-        </w:rPr>
-      </w:pPr>
-    </w:p>
-    <w:p>
-      <w:pPr>
-        <w:tabs>
-          <w:tab w:val="left" w:pos="1134"/>
-        </w:tabs>
-        <w:spacing w:after="0" w:line="360" w:lineRule="auto"/>
-        <w:ind w:left="284" w:right="284"/>
-        <w:jc w:val="center"/>
-        <w:rPr>
-          <w:rFonts w:ascii="Times New Roman" w:hAnsi="Times New Roman" w:cs="Times New Roman"/>
-          <w:color w:val="000000"/>
-          <w:sz w:val="28"/>
-          <w:szCs w:val="28"/>
-        </w:rPr>
-      </w:pPr>
-    </w:p>
-    <w:p>
-      <w:pPr>
-        <w:tabs>
-          <w:tab w:val="left" w:pos="1134"/>
-        </w:tabs>
-        <w:spacing w:after="0" w:line="360" w:lineRule="auto"/>
-        <w:ind w:left="284" w:right="284"/>
-        <w:jc w:val="center"/>
-        <w:rPr>
-          <w:rFonts w:ascii="Times New Roman" w:hAnsi="Times New Roman" w:cs="Times New Roman"/>
-          <w:color w:val="000000"/>
-          <w:sz w:val="28"/>
-          <w:szCs w:val="28"/>
-        </w:rPr>
-      </w:pPr>
-    </w:p>
-    <w:p>
-      <w:pPr>
-        <w:tabs>
-          <w:tab w:val="left" w:pos="1134"/>
-        </w:tabs>
-        <w:spacing w:after="0" w:line="360" w:lineRule="auto"/>
-        <w:ind w:left="284" w:right="284"/>
-        <w:jc w:val="center"/>
-        <w:rPr>
-          <w:rFonts w:ascii="Times New Roman" w:hAnsi="Times New Roman" w:cs="Times New Roman"/>
-          <w:color w:val="000000"/>
-          <w:sz w:val="28"/>
-          <w:szCs w:val="28"/>
-        </w:rPr>
-      </w:pPr>
-    </w:p>
-    <w:p>
-      <w:pPr>
-        <w:tabs>
-          <w:tab w:val="left" w:pos="1134"/>
-        </w:tabs>
-        <w:spacing w:after="0" w:line="360" w:lineRule="auto"/>
+        <w:spacing w:after="0" w:line="240" w:lineRule="auto"/>
         <w:ind w:right="284"/>
         <w:jc w:val="center"/>
         <w:rPr>
           <w:rFonts w:ascii="Times New Roman" w:hAnsi="Times New Roman" w:cs="Times New Roman"/>
           <w:b/>
-          <w:bCs/>
-          <w:color w:val="000000"/>
-          <w:sz w:val="28"/>
-          <w:szCs w:val="28"/>
-        </w:rPr>
-      </w:pPr>
-      <w:r>
-        <w:rPr>
-          <w:rFonts w:ascii="Times New Roman" w:hAnsi="Times New Roman" w:cs="Times New Roman"/>
-          <w:b/>
-          <w:bCs/>
-          <w:color w:val="000000"/>
-          <w:sz w:val="28"/>
-          <w:szCs w:val="28"/>
-        </w:rPr>
-        <w:t>Контрольні питання:</w:t>
-      </w:r>
-    </w:p>
-    <w:p>
-      <w:pPr>
-        <w:tabs>
-          <w:tab w:val="left" w:pos="1134"/>
-        </w:tabs>
-        <w:spacing w:after="0" w:line="360" w:lineRule="auto"/>
-        <w:ind w:right="284"/>
-        <w:jc w:val="center"/>
-        <w:rPr>
-          <w:rFonts w:ascii="Times New Roman" w:hAnsi="Times New Roman" w:cs="Times New Roman"/>
           <w:bCs/>
           <w:color w:val="000000"/>
           <w:sz w:val="28"/>
@@ -1157,18 +2488,19 @@
         <w:jc w:val="both"/>
         <w:textAlignment w:val="baseline"/>
         <w:rPr>
-          <w:color w:val="000000"/>
-          <w:sz w:val="28"/>
-          <w:szCs w:val="28"/>
-        </w:rPr>
-      </w:pPr>
-      <w:r>
-        <w:rPr>
-          <w:color w:val="000000"/>
-          <w:sz w:val="28"/>
-          <w:szCs w:val="28"/>
-        </w:rPr>
-        <w:lastRenderedPageBreak/>
+          <w:b/>
+          <w:bCs/>
+          <w:color w:val="000000"/>
+          <w:sz w:val="28"/>
+          <w:szCs w:val="28"/>
+        </w:rPr>
+      </w:pPr>
+      <w:r>
+        <w:rPr>
+          <w:color w:val="000000"/>
+          <w:sz w:val="28"/>
+          <w:szCs w:val="28"/>
+        </w:rPr>
         <w:t>Які інструменти потрібні для створення Java програм (мінімальний</w:t>
       </w:r>
       <w:r>
@@ -1186,6 +2518,210 @@
           <w:szCs w:val="28"/>
         </w:rPr>
         <w:t>набір та професійний)?</w:t>
+      </w:r>
+    </w:p>
+    <w:p>
+      <w:pPr>
+        <w:pStyle w:val="af6"/>
+        <w:numPr>
+          <w:ilvl w:val="0"/>
+          <w:numId w:val="46"/>
+        </w:numPr>
+        <w:tabs>
+          <w:tab w:val="left" w:pos="1134"/>
+        </w:tabs>
+        <w:spacing w:after="0" w:line="360" w:lineRule="auto"/>
+        <w:ind w:left="284" w:right="369" w:firstLine="567"/>
+        <w:jc w:val="both"/>
+        <w:textAlignment w:val="baseline"/>
+        <w:rPr>
+          <w:bCs/>
+          <w:color w:val="000000"/>
+          <w:sz w:val="28"/>
+          <w:szCs w:val="28"/>
+        </w:rPr>
+      </w:pPr>
+      <w:r>
+        <w:rPr>
+          <w:bCs/>
+          <w:color w:val="000000"/>
+          <w:sz w:val="28"/>
+          <w:szCs w:val="28"/>
+        </w:rPr>
+        <w:t>текстовий редактор, бажано з підсвіткою синтаксису мови Java;</w:t>
+      </w:r>
+    </w:p>
+    <w:p>
+      <w:pPr>
+        <w:pStyle w:val="af6"/>
+        <w:numPr>
+          <w:ilvl w:val="0"/>
+          <w:numId w:val="46"/>
+        </w:numPr>
+        <w:tabs>
+          <w:tab w:val="left" w:pos="1134"/>
+        </w:tabs>
+        <w:spacing w:after="0" w:line="360" w:lineRule="auto"/>
+        <w:ind w:left="284" w:right="369" w:firstLine="567"/>
+        <w:jc w:val="both"/>
+        <w:textAlignment w:val="baseline"/>
+        <w:rPr>
+          <w:bCs/>
+          <w:color w:val="000000"/>
+          <w:sz w:val="28"/>
+          <w:szCs w:val="28"/>
+        </w:rPr>
+      </w:pPr>
+      <w:r>
+        <w:rPr>
+          <w:bCs/>
+          <w:color w:val="000000"/>
+          <w:sz w:val="28"/>
+          <w:szCs w:val="28"/>
+        </w:rPr>
+        <w:t>JDK (Java Development Kit)</w:t>
+      </w:r>
+    </w:p>
+    <w:p>
+      <w:pPr>
+        <w:pStyle w:val="af6"/>
+        <w:numPr>
+          <w:ilvl w:val="0"/>
+          <w:numId w:val="46"/>
+        </w:numPr>
+        <w:tabs>
+          <w:tab w:val="left" w:pos="1134"/>
+        </w:tabs>
+        <w:spacing w:after="0" w:line="360" w:lineRule="auto"/>
+        <w:ind w:left="284" w:right="369" w:firstLine="567"/>
+        <w:jc w:val="both"/>
+        <w:textAlignment w:val="baseline"/>
+        <w:rPr>
+          <w:bCs/>
+          <w:color w:val="000000"/>
+          <w:sz w:val="28"/>
+          <w:szCs w:val="28"/>
+        </w:rPr>
+      </w:pPr>
+      <w:r>
+        <w:rPr>
+          <w:bCs/>
+          <w:color w:val="000000"/>
+          <w:sz w:val="28"/>
+          <w:szCs w:val="28"/>
+        </w:rPr>
+        <w:t>засіб контролю відповідності стандартам тексту програми;</w:t>
+      </w:r>
+    </w:p>
+    <w:p>
+      <w:pPr>
+        <w:pStyle w:val="af6"/>
+        <w:numPr>
+          <w:ilvl w:val="0"/>
+          <w:numId w:val="46"/>
+        </w:numPr>
+        <w:tabs>
+          <w:tab w:val="left" w:pos="1134"/>
+        </w:tabs>
+        <w:spacing w:after="0" w:line="360" w:lineRule="auto"/>
+        <w:ind w:left="284" w:right="369" w:firstLine="567"/>
+        <w:jc w:val="both"/>
+        <w:textAlignment w:val="baseline"/>
+        <w:rPr>
+          <w:bCs/>
+          <w:color w:val="000000"/>
+          <w:sz w:val="28"/>
+          <w:szCs w:val="28"/>
+        </w:rPr>
+      </w:pPr>
+      <w:r>
+        <w:rPr>
+          <w:bCs/>
+          <w:color w:val="000000"/>
+          <w:sz w:val="28"/>
+          <w:szCs w:val="28"/>
+        </w:rPr>
+        <w:t>засіб компіляції Java-програм;</w:t>
+      </w:r>
+    </w:p>
+    <w:p>
+      <w:pPr>
+        <w:pStyle w:val="af6"/>
+        <w:numPr>
+          <w:ilvl w:val="0"/>
+          <w:numId w:val="46"/>
+        </w:numPr>
+        <w:tabs>
+          <w:tab w:val="left" w:pos="1134"/>
+        </w:tabs>
+        <w:spacing w:after="0" w:line="360" w:lineRule="auto"/>
+        <w:ind w:left="284" w:right="369" w:firstLine="567"/>
+        <w:jc w:val="both"/>
+        <w:textAlignment w:val="baseline"/>
+        <w:rPr>
+          <w:bCs/>
+          <w:color w:val="000000"/>
+          <w:sz w:val="28"/>
+          <w:szCs w:val="28"/>
+        </w:rPr>
+      </w:pPr>
+      <w:r>
+        <w:rPr>
+          <w:bCs/>
+          <w:color w:val="000000"/>
+          <w:sz w:val="28"/>
+          <w:szCs w:val="28"/>
+        </w:rPr>
+        <w:t>засіб для запуску Java-програм на виконання (Java Virtual Machine</w:t>
+      </w:r>
+      <w:r>
+        <w:rPr>
+          <w:bCs/>
+          <w:color w:val="000000"/>
+          <w:sz w:val="28"/>
+          <w:szCs w:val="28"/>
+        </w:rPr>
+        <w:t xml:space="preserve"> </w:t>
+      </w:r>
+      <w:r>
+        <w:rPr>
+          <w:bCs/>
+          <w:color w:val="000000"/>
+          <w:sz w:val="28"/>
+          <w:szCs w:val="28"/>
+        </w:rPr>
+        <w:t>або JVM);</w:t>
+      </w:r>
+    </w:p>
+    <w:p>
+      <w:pPr>
+        <w:pStyle w:val="af6"/>
+        <w:numPr>
+          <w:ilvl w:val="0"/>
+          <w:numId w:val="46"/>
+        </w:numPr>
+        <w:tabs>
+          <w:tab w:val="left" w:pos="1134"/>
+        </w:tabs>
+        <w:spacing w:after="0" w:line="360" w:lineRule="auto"/>
+        <w:ind w:left="284" w:right="369" w:firstLine="567"/>
+        <w:jc w:val="both"/>
+        <w:textAlignment w:val="baseline"/>
+        <w:rPr>
+          <w:bCs/>
+          <w:color w:val="000000"/>
+          <w:sz w:val="28"/>
+          <w:szCs w:val="28"/>
+        </w:rPr>
+      </w:pPr>
+      <w:r>
+        <w:rPr>
+          <w:bCs/>
+          <w:color w:val="000000"/>
+          <w:sz w:val="28"/>
+          <w:szCs w:val="28"/>
+        </w:rPr>
+        <w:t>засіб відлагодження (помічник у виправленні помилок або debuger).</w:t>
       </w:r>
     </w:p>
     <w:p>
@@ -1229,8 +2765,70 @@
           <w:color w:val="000000"/>
           <w:sz w:val="28"/>
           <w:szCs w:val="28"/>
+          <w:lang w:val="ru-RU"/>
+        </w:rPr>
+        <w:t xml:space="preserve"> </w:t>
+      </w:r>
+      <w:r>
+        <w:rPr>
+          <w:color w:val="000000"/>
+          <w:sz w:val="28"/>
+          <w:szCs w:val="28"/>
         </w:rPr>
         <w:t>лабораторної роботи?</w:t>
+      </w:r>
+    </w:p>
+    <w:p>
+      <w:pPr>
+        <w:pStyle w:val="af6"/>
+        <w:tabs>
+          <w:tab w:val="left" w:pos="1134"/>
+        </w:tabs>
+        <w:spacing w:after="0" w:line="360" w:lineRule="auto"/>
+        <w:ind w:left="851" w:right="369"/>
+        <w:jc w:val="both"/>
+        <w:textAlignment w:val="baseline"/>
+        <w:rPr>
+          <w:color w:val="000000"/>
+          <w:sz w:val="28"/>
+          <w:szCs w:val="28"/>
+          <w:lang w:val="ru-RU"/>
+        </w:rPr>
+      </w:pPr>
+      <w:r>
+        <w:rPr>
+          <w:color w:val="000000"/>
+          <w:sz w:val="28"/>
+          <w:szCs w:val="28"/>
+        </w:rPr>
+        <w:t>Файли вихідного коду</w:t>
+      </w:r>
+      <w:r>
+        <w:rPr>
+          <w:color w:val="000000"/>
+          <w:sz w:val="28"/>
+          <w:szCs w:val="28"/>
+          <w:lang w:val="ru-RU"/>
+        </w:rPr>
+        <w:t xml:space="preserve"> та файли </w:t>
+      </w:r>
+      <w:r>
+        <w:rPr>
+          <w:color w:val="000000"/>
+          <w:sz w:val="28"/>
+          <w:szCs w:val="28"/>
+          <w:lang w:val="en-US"/>
+        </w:rPr>
+        <w:t>git</w:t>
+      </w:r>
+      <w:r>
+        <w:rPr>
+          <w:color w:val="000000"/>
+          <w:sz w:val="28"/>
+          <w:szCs w:val="28"/>
+          <w:lang w:val="ru-RU"/>
+        </w:rPr>
+        <w:t>.</w:t>
       </w:r>
     </w:p>
     <w:p>
@@ -1281,15 +2879,11 @@
     <w:p>
       <w:pPr>
         <w:pStyle w:val="af6"/>
-        <w:numPr>
-          <w:ilvl w:val="0"/>
-          <w:numId w:val="43"/>
-        </w:numPr>
         <w:tabs>
           <w:tab w:val="left" w:pos="1134"/>
         </w:tabs>
         <w:spacing w:after="0" w:line="360" w:lineRule="auto"/>
-        <w:ind w:left="284" w:right="369" w:firstLine="567"/>
+        <w:ind w:left="851" w:right="369"/>
         <w:jc w:val="both"/>
         <w:textAlignment w:val="baseline"/>
         <w:rPr>
@@ -1304,7 +2898,47 @@
           <w:sz w:val="28"/>
           <w:szCs w:val="28"/>
         </w:rPr>
-        <w:t>Навіщо потрібен контроль версій.</w:t>
+        <w:t>JDK (Java Development Kit) для компіляції та запуску Java-коду</w:t>
+      </w:r>
+      <w:r>
+        <w:rPr>
+          <w:color w:val="000000"/>
+          <w:sz w:val="28"/>
+          <w:szCs w:val="28"/>
+        </w:rPr>
+        <w:t xml:space="preserve"> </w:t>
+      </w:r>
+      <w:r>
+        <w:rPr>
+          <w:color w:val="000000"/>
+          <w:sz w:val="28"/>
+          <w:szCs w:val="28"/>
+        </w:rPr>
+        <w:t xml:space="preserve">та </w:t>
+      </w:r>
+      <w:r>
+        <w:rPr>
+          <w:color w:val="000000"/>
+          <w:sz w:val="28"/>
+          <w:szCs w:val="28"/>
+        </w:rPr>
+        <w:t xml:space="preserve">IDE або текстовий редактор для написання </w:t>
+      </w:r>
+      <w:r>
+        <w:rPr>
+          <w:color w:val="000000"/>
+          <w:sz w:val="28"/>
+          <w:szCs w:val="28"/>
+        </w:rPr>
+        <w:t xml:space="preserve">коду (наприклад, IntelliJ IDEA </w:t>
+      </w:r>
+      <w:r>
+        <w:rPr>
+          <w:color w:val="000000"/>
+          <w:sz w:val="28"/>
+          <w:szCs w:val="28"/>
+        </w:rPr>
+        <w:t>або Visual Studio Code).</w:t>
       </w:r>
     </w:p>
     <w:p>
@@ -1333,7 +2967,32 @@
           <w:sz w:val="28"/>
           <w:szCs w:val="28"/>
         </w:rPr>
-        <w:t>Які системи контролю версій існують.</w:t>
+        <w:t>Навіщо потрібен контроль версій.</w:t>
+      </w:r>
+    </w:p>
+    <w:p>
+      <w:pPr>
+        <w:pStyle w:val="af6"/>
+        <w:tabs>
+          <w:tab w:val="left" w:pos="1134"/>
+        </w:tabs>
+        <w:spacing w:after="0" w:line="360" w:lineRule="auto"/>
+        <w:ind w:left="851" w:right="369"/>
+        <w:jc w:val="both"/>
+        <w:textAlignment w:val="baseline"/>
+        <w:rPr>
+          <w:color w:val="000000"/>
+          <w:sz w:val="28"/>
+          <w:szCs w:val="28"/>
+        </w:rPr>
+      </w:pPr>
+      <w:r>
+        <w:rPr>
+          <w:color w:val="000000"/>
+          <w:sz w:val="28"/>
+          <w:szCs w:val="28"/>
+        </w:rPr>
+        <w:t>Контроль версій дозволяє зберігати проміжні результати роботи над проєктом, відстежувати зміни, повертатися до попередніх версій у разі помилок або втрати даних, а також ефективно координувати роботу кількох людей над одним проєктом.</w:t>
       </w:r>
     </w:p>
     <w:p>
@@ -1362,7 +3021,101 @@
           <w:sz w:val="28"/>
           <w:szCs w:val="28"/>
         </w:rPr>
-        <w:t>Які особливості системі контролю версій Git Вам відомі.</w:t>
+        <w:t>Які системи контролю версій існують.</w:t>
+      </w:r>
+    </w:p>
+    <w:p>
+      <w:pPr>
+        <w:pStyle w:val="af6"/>
+        <w:numPr>
+          <w:ilvl w:val="0"/>
+          <w:numId w:val="46"/>
+        </w:numPr>
+        <w:tabs>
+          <w:tab w:val="left" w:pos="1134"/>
+        </w:tabs>
+        <w:spacing w:after="0" w:line="360" w:lineRule="auto"/>
+        <w:ind w:left="284" w:right="369" w:firstLine="567"/>
+        <w:jc w:val="both"/>
+        <w:textAlignment w:val="baseline"/>
+        <w:rPr>
+          <w:bCs/>
+          <w:color w:val="000000"/>
+          <w:sz w:val="28"/>
+          <w:szCs w:val="28"/>
+        </w:rPr>
+      </w:pPr>
+      <w:r>
+        <w:rPr>
+          <w:bCs/>
+          <w:color w:val="000000"/>
+          <w:sz w:val="28"/>
+          <w:szCs w:val="28"/>
+        </w:rPr>
+        <w:lastRenderedPageBreak/>
+        <w:t>локальні системи контролю версій;</w:t>
+      </w:r>
+    </w:p>
+    <w:p>
+      <w:pPr>
+        <w:pStyle w:val="af6"/>
+        <w:numPr>
+          <w:ilvl w:val="0"/>
+          <w:numId w:val="46"/>
+        </w:numPr>
+        <w:tabs>
+          <w:tab w:val="left" w:pos="1134"/>
+        </w:tabs>
+        <w:spacing w:after="0" w:line="360" w:lineRule="auto"/>
+        <w:ind w:left="284" w:right="369" w:firstLine="567"/>
+        <w:jc w:val="both"/>
+        <w:textAlignment w:val="baseline"/>
+        <w:rPr>
+          <w:bCs/>
+          <w:color w:val="000000"/>
+          <w:sz w:val="28"/>
+          <w:szCs w:val="28"/>
+        </w:rPr>
+      </w:pPr>
+      <w:r>
+        <w:rPr>
+          <w:bCs/>
+          <w:color w:val="000000"/>
+          <w:sz w:val="28"/>
+          <w:szCs w:val="28"/>
+        </w:rPr>
+        <w:t>розподілені системи контролю версій;</w:t>
+      </w:r>
+    </w:p>
+    <w:p>
+      <w:pPr>
+        <w:pStyle w:val="af6"/>
+        <w:numPr>
+          <w:ilvl w:val="0"/>
+          <w:numId w:val="46"/>
+        </w:numPr>
+        <w:tabs>
+          <w:tab w:val="left" w:pos="1134"/>
+        </w:tabs>
+        <w:spacing w:after="0" w:line="360" w:lineRule="auto"/>
+        <w:ind w:left="284" w:right="369" w:firstLine="567"/>
+        <w:jc w:val="both"/>
+        <w:textAlignment w:val="baseline"/>
+        <w:rPr>
+          <w:bCs/>
+          <w:color w:val="000000"/>
+          <w:sz w:val="28"/>
+          <w:szCs w:val="28"/>
+        </w:rPr>
+      </w:pPr>
+      <w:r>
+        <w:rPr>
+          <w:bCs/>
+          <w:color w:val="000000"/>
+          <w:sz w:val="28"/>
+          <w:szCs w:val="28"/>
+        </w:rPr>
+        <w:t>клієнт-серверні (централізовані) системи контролю версій.</w:t>
       </w:r>
     </w:p>
     <w:p>
@@ -1391,7 +3144,40 @@
           <w:sz w:val="28"/>
           <w:szCs w:val="28"/>
         </w:rPr>
-        <w:t>Які основні поняття, властиві Git Ви знаєте.</w:t>
+        <w:t>Які особливості системі контролю версій Git Вам відомі.</w:t>
+      </w:r>
+    </w:p>
+    <w:p>
+      <w:pPr>
+        <w:pStyle w:val="af6"/>
+        <w:tabs>
+          <w:tab w:val="left" w:pos="1134"/>
+        </w:tabs>
+        <w:spacing w:after="0" w:line="360" w:lineRule="auto"/>
+        <w:ind w:left="851" w:right="369"/>
+        <w:jc w:val="both"/>
+        <w:textAlignment w:val="baseline"/>
+        <w:rPr>
+          <w:color w:val="000000"/>
+          <w:sz w:val="28"/>
+          <w:szCs w:val="28"/>
+        </w:rPr>
+      </w:pPr>
+      <w:r>
+        <w:rPr>
+          <w:color w:val="000000"/>
+          <w:sz w:val="28"/>
+          <w:szCs w:val="28"/>
+        </w:rPr>
+        <w:t>Кожен користу</w:t>
+      </w:r>
+      <w:r>
+        <w:rPr>
+          <w:color w:val="000000"/>
+          <w:sz w:val="28"/>
+          <w:szCs w:val="28"/>
+        </w:rPr>
+        <w:t>вач має повну копію репозиторію, швидка робота, легка робота з гілками.</w:t>
       </w:r>
     </w:p>
     <w:p>
@@ -1420,7 +3206,147 @@
           <w:sz w:val="28"/>
           <w:szCs w:val="28"/>
         </w:rPr>
-        <w:t>Як розмістити проєкт на сервісі Git.</w:t>
+        <w:t>Які основні поняття, властиві Git Ви знаєте.</w:t>
+      </w:r>
+    </w:p>
+    <w:p>
+      <w:pPr>
+        <w:pStyle w:val="af6"/>
+        <w:tabs>
+          <w:tab w:val="left" w:pos="1134"/>
+        </w:tabs>
+        <w:spacing w:after="0" w:line="360" w:lineRule="auto"/>
+        <w:ind w:left="851" w:right="369"/>
+        <w:jc w:val="both"/>
+        <w:textAlignment w:val="baseline"/>
+        <w:rPr>
+          <w:color w:val="000000"/>
+          <w:sz w:val="28"/>
+          <w:szCs w:val="28"/>
+        </w:rPr>
+      </w:pPr>
+      <w:r>
+        <w:rPr>
+          <w:color w:val="000000"/>
+          <w:sz w:val="28"/>
+          <w:szCs w:val="28"/>
+        </w:rPr>
+        <w:t>Репозиторій - м</w:t>
+      </w:r>
+      <w:r>
+        <w:rPr>
+          <w:color w:val="000000"/>
+          <w:sz w:val="28"/>
+          <w:szCs w:val="28"/>
+        </w:rPr>
+        <w:t>ісце, де зберігається весь код і історія змін.</w:t>
+      </w:r>
+    </w:p>
+    <w:p>
+      <w:pPr>
+        <w:pStyle w:val="af6"/>
+        <w:tabs>
+          <w:tab w:val="left" w:pos="1134"/>
+        </w:tabs>
+        <w:spacing w:after="0" w:line="360" w:lineRule="auto"/>
+        <w:ind w:left="851" w:right="369"/>
+        <w:jc w:val="both"/>
+        <w:textAlignment w:val="baseline"/>
+        <w:rPr>
+          <w:color w:val="000000"/>
+          <w:sz w:val="28"/>
+          <w:szCs w:val="28"/>
+        </w:rPr>
+      </w:pPr>
+      <w:r>
+        <w:rPr>
+          <w:color w:val="000000"/>
+          <w:sz w:val="28"/>
+          <w:szCs w:val="28"/>
+        </w:rPr>
+        <w:t>Коміт - з</w:t>
+      </w:r>
+      <w:r>
+        <w:rPr>
+          <w:color w:val="000000"/>
+          <w:sz w:val="28"/>
+          <w:szCs w:val="28"/>
+        </w:rPr>
+        <w:t>береження змін в репозиторії.</w:t>
+      </w:r>
+    </w:p>
+    <w:p>
+      <w:pPr>
+        <w:pStyle w:val="af6"/>
+        <w:tabs>
+          <w:tab w:val="left" w:pos="1134"/>
+        </w:tabs>
+        <w:spacing w:after="0" w:line="360" w:lineRule="auto"/>
+        <w:ind w:left="851" w:right="369"/>
+        <w:jc w:val="both"/>
+        <w:textAlignment w:val="baseline"/>
+        <w:rPr>
+          <w:color w:val="000000"/>
+          <w:sz w:val="28"/>
+          <w:szCs w:val="28"/>
+        </w:rPr>
+      </w:pPr>
+      <w:r>
+        <w:rPr>
+          <w:color w:val="000000"/>
+          <w:sz w:val="28"/>
+          <w:szCs w:val="28"/>
+        </w:rPr>
+        <w:t>Гілка</w:t>
+      </w:r>
+      <w:r>
+        <w:rPr>
+          <w:color w:val="000000"/>
+          <w:sz w:val="28"/>
+          <w:szCs w:val="28"/>
+        </w:rPr>
+        <w:t xml:space="preserve"> - в</w:t>
+      </w:r>
+      <w:r>
+        <w:rPr>
+          <w:color w:val="000000"/>
+          <w:sz w:val="28"/>
+          <w:szCs w:val="28"/>
+        </w:rPr>
+        <w:t>ерсія проєкту, яка розвивається паралельно з іншими гілками.</w:t>
+      </w:r>
+    </w:p>
+    <w:p>
+      <w:pPr>
+        <w:pStyle w:val="af6"/>
+        <w:tabs>
+          <w:tab w:val="left" w:pos="1134"/>
+        </w:tabs>
+        <w:spacing w:after="0" w:line="360" w:lineRule="auto"/>
+        <w:ind w:left="851" w:right="369"/>
+        <w:jc w:val="both"/>
+        <w:textAlignment w:val="baseline"/>
+        <w:rPr>
+          <w:color w:val="000000"/>
+          <w:sz w:val="28"/>
+          <w:szCs w:val="28"/>
+        </w:rPr>
+      </w:pPr>
+      <w:r>
+        <w:rPr>
+          <w:color w:val="000000"/>
+          <w:sz w:val="28"/>
+          <w:szCs w:val="28"/>
+        </w:rPr>
+        <w:t>Злиття - о</w:t>
+      </w:r>
+      <w:r>
+        <w:rPr>
+          <w:color w:val="000000"/>
+          <w:sz w:val="28"/>
+          <w:szCs w:val="28"/>
+        </w:rPr>
+        <w:t>б’єднання змін із різних гілок.</w:t>
       </w:r>
     </w:p>
     <w:p>
@@ -1449,7 +3375,138 @@
           <w:sz w:val="28"/>
           <w:szCs w:val="28"/>
         </w:rPr>
-        <w:t>Опишіть, як зберегти поточну версію проєкту у Git-репозиторії.</w:t>
+        <w:t>Як розмістити проєкт на сервісі Git.</w:t>
+      </w:r>
+    </w:p>
+    <w:p>
+      <w:pPr>
+        <w:pStyle w:val="af6"/>
+        <w:tabs>
+          <w:tab w:val="left" w:pos="1134"/>
+        </w:tabs>
+        <w:spacing w:after="0" w:line="360" w:lineRule="auto"/>
+        <w:ind w:left="851" w:right="369"/>
+        <w:jc w:val="both"/>
+        <w:textAlignment w:val="baseline"/>
+        <w:rPr>
+          <w:color w:val="000000"/>
+          <w:sz w:val="28"/>
+          <w:szCs w:val="28"/>
+        </w:rPr>
+      </w:pPr>
+      <w:r>
+        <w:rPr>
+          <w:color w:val="000000"/>
+          <w:sz w:val="28"/>
+          <w:szCs w:val="28"/>
+        </w:rPr>
+        <w:t>Створіть новий репозиторій на GitHub.</w:t>
+      </w:r>
+    </w:p>
+    <w:p>
+      <w:pPr>
+        <w:pStyle w:val="af6"/>
+        <w:tabs>
+          <w:tab w:val="left" w:pos="1134"/>
+        </w:tabs>
+        <w:spacing w:after="0" w:line="360" w:lineRule="auto"/>
+        <w:ind w:left="851" w:right="369"/>
+        <w:jc w:val="both"/>
+        <w:textAlignment w:val="baseline"/>
+        <w:rPr>
+          <w:color w:val="000000"/>
+          <w:sz w:val="28"/>
+          <w:szCs w:val="28"/>
+        </w:rPr>
+      </w:pPr>
+      <w:r>
+        <w:rPr>
+          <w:color w:val="000000"/>
+          <w:sz w:val="28"/>
+          <w:szCs w:val="28"/>
+        </w:rPr>
+        <w:t xml:space="preserve">Додайте віддалений репозиторій: </w:t>
+      </w:r>
+      <w:r>
+        <w:rPr>
+          <w:color w:val="000000"/>
+          <w:sz w:val="28"/>
+          <w:szCs w:val="28"/>
+        </w:rPr>
+        <w:t>git remote add origin https://github.com/</w:t>
+      </w:r>
+      <w:r>
+        <w:rPr>
+          <w:color w:val="000000"/>
+          <w:sz w:val="28"/>
+          <w:szCs w:val="28"/>
+        </w:rPr>
+        <w:t xml:space="preserve"> </w:t>
+      </w:r>
+      <w:r>
+        <w:rPr>
+          <w:color w:val="000000"/>
+          <w:sz w:val="28"/>
+          <w:szCs w:val="28"/>
+        </w:rPr>
+        <w:t>ім'я_на_GitHub/назва</w:t>
+      </w:r>
+      <w:r>
+        <w:rPr>
+          <w:color w:val="000000"/>
+          <w:sz w:val="28"/>
+          <w:szCs w:val="28"/>
+        </w:rPr>
+        <w:t>репозиторію.git</w:t>
+      </w:r>
+    </w:p>
+    <w:p>
+      <w:pPr>
+        <w:pStyle w:val="af6"/>
+        <w:tabs>
+          <w:tab w:val="left" w:pos="1134"/>
+        </w:tabs>
+        <w:spacing w:after="0" w:line="360" w:lineRule="auto"/>
+        <w:ind w:left="851" w:right="369"/>
+        <w:jc w:val="both"/>
+        <w:textAlignment w:val="baseline"/>
+        <w:rPr>
+          <w:color w:val="000000"/>
+          <w:sz w:val="28"/>
+          <w:szCs w:val="28"/>
+        </w:rPr>
+      </w:pPr>
+      <w:r>
+        <w:rPr>
+          <w:color w:val="000000"/>
+          <w:sz w:val="28"/>
+          <w:szCs w:val="28"/>
+        </w:rPr>
+        <w:t>Завантажт</w:t>
+      </w:r>
+      <w:r>
+        <w:rPr>
+          <w:color w:val="000000"/>
+          <w:sz w:val="28"/>
+          <w:szCs w:val="28"/>
+        </w:rPr>
+        <w:t xml:space="preserve">е код у віддалений репозиторій: </w:t>
+      </w:r>
+      <w:r>
+        <w:rPr>
+          <w:color w:val="000000"/>
+          <w:sz w:val="28"/>
+          <w:szCs w:val="28"/>
+        </w:rPr>
+        <w:t>git push -u origin master</w:t>
+      </w:r>
+      <w:r>
+        <w:rPr>
+          <w:color w:val="000000"/>
+          <w:sz w:val="28"/>
+          <w:szCs w:val="28"/>
+        </w:rPr>
+        <w:tab/>
       </w:r>
     </w:p>
     <w:p>
@@ -1462,6 +3519,167 @@
         <w:tabs>
           <w:tab w:val="left" w:pos="1134"/>
         </w:tabs>
+        <w:spacing w:after="0" w:line="360" w:lineRule="auto"/>
+        <w:ind w:left="284" w:right="369" w:firstLine="567"/>
+        <w:jc w:val="both"/>
+        <w:textAlignment w:val="baseline"/>
+        <w:rPr>
+          <w:color w:val="000000"/>
+          <w:sz w:val="28"/>
+          <w:szCs w:val="28"/>
+        </w:rPr>
+      </w:pPr>
+      <w:r>
+        <w:rPr>
+          <w:color w:val="000000"/>
+          <w:sz w:val="28"/>
+          <w:szCs w:val="28"/>
+        </w:rPr>
+        <w:t>Опишіть, як зберегти поточну версію проєкту у Git-репозиторії.</w:t>
+      </w:r>
+    </w:p>
+    <w:p>
+      <w:pPr>
+        <w:pStyle w:val="af6"/>
+        <w:tabs>
+          <w:tab w:val="left" w:pos="1134"/>
+        </w:tabs>
+        <w:spacing w:after="0" w:line="360" w:lineRule="auto"/>
+        <w:ind w:left="851" w:right="369"/>
+        <w:jc w:val="both"/>
+        <w:textAlignment w:val="baseline"/>
+        <w:rPr>
+          <w:color w:val="000000"/>
+          <w:sz w:val="28"/>
+          <w:szCs w:val="28"/>
+        </w:rPr>
+      </w:pPr>
+      <w:r>
+        <w:rPr>
+          <w:color w:val="000000"/>
+          <w:sz w:val="28"/>
+          <w:szCs w:val="28"/>
+        </w:rPr>
+        <w:t>Додайте файли до індексу:</w:t>
+      </w:r>
+      <w:r>
+        <w:rPr>
+          <w:color w:val="000000"/>
+          <w:sz w:val="28"/>
+          <w:szCs w:val="28"/>
+        </w:rPr>
+        <w:t>git add .</w:t>
+      </w:r>
+    </w:p>
+    <w:p>
+      <w:pPr>
+        <w:pStyle w:val="af6"/>
+        <w:tabs>
+          <w:tab w:val="left" w:pos="1134"/>
+        </w:tabs>
+        <w:spacing w:after="0" w:line="360" w:lineRule="auto"/>
+        <w:ind w:left="851" w:right="369"/>
+        <w:jc w:val="both"/>
+        <w:textAlignment w:val="baseline"/>
+        <w:rPr>
+          <w:color w:val="000000"/>
+          <w:sz w:val="28"/>
+          <w:szCs w:val="28"/>
+        </w:rPr>
+      </w:pPr>
+      <w:r>
+        <w:rPr>
+          <w:color w:val="000000"/>
+          <w:sz w:val="28"/>
+          <w:szCs w:val="28"/>
+        </w:rPr>
+        <w:t xml:space="preserve">Створіть коміт: </w:t>
+      </w:r>
+      <w:r>
+        <w:rPr>
+          <w:color w:val="000000"/>
+          <w:sz w:val="28"/>
+          <w:szCs w:val="28"/>
+        </w:rPr>
+        <w:t>git commit -m "Повідомлення про зміни"</w:t>
+      </w:r>
+    </w:p>
+    <w:p>
+      <w:pPr>
+        <w:pStyle w:val="af6"/>
+        <w:tabs>
+          <w:tab w:val="left" w:pos="1134"/>
+        </w:tabs>
+        <w:spacing w:after="0" w:line="360" w:lineRule="auto"/>
+        <w:ind w:left="851" w:right="369"/>
+        <w:jc w:val="both"/>
+        <w:textAlignment w:val="baseline"/>
+        <w:rPr>
+          <w:color w:val="000000"/>
+          <w:sz w:val="28"/>
+          <w:szCs w:val="28"/>
+        </w:rPr>
+      </w:pPr>
+      <w:r>
+        <w:rPr>
+          <w:color w:val="000000"/>
+          <w:sz w:val="28"/>
+          <w:szCs w:val="28"/>
+        </w:rPr>
+        <w:t xml:space="preserve">Завантажте </w:t>
+      </w:r>
+      <w:r>
+        <w:rPr>
+          <w:color w:val="000000"/>
+          <w:sz w:val="28"/>
+          <w:szCs w:val="28"/>
+        </w:rPr>
+        <w:t xml:space="preserve">коміт у віддалений репозиторій: </w:t>
+      </w:r>
+      <w:r>
+        <w:rPr>
+          <w:color w:val="000000"/>
+          <w:sz w:val="28"/>
+          <w:szCs w:val="28"/>
+        </w:rPr>
+        <w:t>git push origin master</w:t>
+      </w:r>
+      <w:r>
+        <w:rPr>
+          <w:color w:val="000000"/>
+          <w:sz w:val="28"/>
+          <w:szCs w:val="28"/>
+        </w:rPr>
+        <w:t>.</w:t>
+      </w:r>
+    </w:p>
+    <w:p>
+      <w:pPr>
+        <w:pStyle w:val="af6"/>
+        <w:tabs>
+          <w:tab w:val="left" w:pos="1134"/>
+        </w:tabs>
+        <w:spacing w:after="0" w:line="360" w:lineRule="auto"/>
+        <w:ind w:left="851" w:right="369"/>
+        <w:jc w:val="both"/>
+        <w:textAlignment w:val="baseline"/>
+        <w:rPr>
+          <w:color w:val="000000"/>
+          <w:sz w:val="28"/>
+          <w:szCs w:val="28"/>
+        </w:rPr>
+      </w:pPr>
+    </w:p>
+    <w:p>
+      <w:pPr>
+        <w:pStyle w:val="af6"/>
+        <w:numPr>
+          <w:ilvl w:val="0"/>
+          <w:numId w:val="43"/>
+        </w:numPr>
+        <w:tabs>
+          <w:tab w:val="left" w:pos="1134"/>
+        </w:tabs>
         <w:spacing w:before="0" w:beforeAutospacing="0" w:after="0" w:afterAutospacing="0" w:line="360" w:lineRule="auto"/>
         <w:ind w:left="284" w:right="369" w:firstLine="425"/>
         <w:jc w:val="both"/>
@@ -1478,11 +3696,298 @@
           <w:sz w:val="28"/>
           <w:szCs w:val="28"/>
         </w:rPr>
+        <w:lastRenderedPageBreak/>
         <w:t>Як повернутись до попередньої версії проєкту.</w:t>
       </w:r>
     </w:p>
     <w:p>
       <w:pPr>
+        <w:pStyle w:val="af6"/>
+        <w:tabs>
+          <w:tab w:val="left" w:pos="1134"/>
+        </w:tabs>
+        <w:spacing w:after="0" w:line="360" w:lineRule="auto"/>
+        <w:ind w:left="709" w:right="369"/>
+        <w:jc w:val="both"/>
+        <w:textAlignment w:val="baseline"/>
+        <w:rPr>
+          <w:color w:val="000000"/>
+          <w:sz w:val="28"/>
+          <w:szCs w:val="28"/>
+        </w:rPr>
+      </w:pPr>
+      <w:r>
+        <w:rPr>
+          <w:color w:val="000000"/>
+          <w:sz w:val="28"/>
+          <w:szCs w:val="28"/>
+        </w:rPr>
+        <w:t xml:space="preserve">Перегляньте історію комітів: </w:t>
+      </w:r>
+      <w:r>
+        <w:rPr>
+          <w:color w:val="000000"/>
+          <w:sz w:val="28"/>
+          <w:szCs w:val="28"/>
+          <w:lang w:val="en-US"/>
+        </w:rPr>
+        <w:t>git</w:t>
+      </w:r>
+      <w:r>
+        <w:rPr>
+          <w:color w:val="000000"/>
+          <w:sz w:val="28"/>
+          <w:szCs w:val="28"/>
+        </w:rPr>
+        <w:t xml:space="preserve"> </w:t>
+      </w:r>
+      <w:r>
+        <w:rPr>
+          <w:color w:val="000000"/>
+          <w:sz w:val="28"/>
+          <w:szCs w:val="28"/>
+          <w:lang w:val="en-US"/>
+        </w:rPr>
+        <w:t>log</w:t>
+      </w:r>
+    </w:p>
+    <w:p>
+      <w:pPr>
+        <w:pStyle w:val="af6"/>
+        <w:tabs>
+          <w:tab w:val="left" w:pos="1134"/>
+        </w:tabs>
+        <w:spacing w:after="0" w:line="360" w:lineRule="auto"/>
+        <w:ind w:left="709" w:right="369"/>
+        <w:jc w:val="both"/>
+        <w:textAlignment w:val="baseline"/>
+        <w:rPr>
+          <w:color w:val="000000"/>
+          <w:sz w:val="28"/>
+          <w:szCs w:val="28"/>
+        </w:rPr>
+      </w:pPr>
+      <w:r>
+        <w:rPr>
+          <w:color w:val="000000"/>
+          <w:sz w:val="28"/>
+          <w:szCs w:val="28"/>
+        </w:rPr>
+        <w:t>Пове</w:t>
+      </w:r>
+      <w:r>
+        <w:rPr>
+          <w:color w:val="000000"/>
+          <w:sz w:val="28"/>
+          <w:szCs w:val="28"/>
+        </w:rPr>
+        <w:t>рніться до потрібного коміту</w:t>
+      </w:r>
+      <w:r>
+        <w:rPr>
+          <w:color w:val="000000"/>
+          <w:sz w:val="28"/>
+          <w:szCs w:val="28"/>
+        </w:rPr>
+        <w:t xml:space="preserve">: </w:t>
+      </w:r>
+      <w:r>
+        <w:rPr>
+          <w:color w:val="000000"/>
+          <w:sz w:val="28"/>
+          <w:szCs w:val="28"/>
+          <w:lang w:val="en-US"/>
+        </w:rPr>
+        <w:t>git</w:t>
+      </w:r>
+      <w:r>
+        <w:rPr>
+          <w:color w:val="000000"/>
+          <w:sz w:val="28"/>
+          <w:szCs w:val="28"/>
+        </w:rPr>
+        <w:t xml:space="preserve"> </w:t>
+      </w:r>
+      <w:r>
+        <w:rPr>
+          <w:color w:val="000000"/>
+          <w:sz w:val="28"/>
+          <w:szCs w:val="28"/>
+          <w:lang w:val="en-US"/>
+        </w:rPr>
+        <w:t>checkout</w:t>
+      </w:r>
+      <w:r>
+        <w:rPr>
+          <w:color w:val="000000"/>
+          <w:sz w:val="28"/>
+          <w:szCs w:val="28"/>
+        </w:rPr>
+        <w:t xml:space="preserve"> &lt;</w:t>
+      </w:r>
+      <w:r>
+        <w:rPr>
+          <w:color w:val="000000"/>
+          <w:sz w:val="28"/>
+          <w:szCs w:val="28"/>
+          <w:lang w:val="en-US"/>
+        </w:rPr>
+        <w:t>commit</w:t>
+      </w:r>
+      <w:r>
+        <w:rPr>
+          <w:color w:val="000000"/>
+          <w:sz w:val="28"/>
+          <w:szCs w:val="28"/>
+        </w:rPr>
+        <w:t>-</w:t>
+      </w:r>
+      <w:r>
+        <w:rPr>
+          <w:color w:val="000000"/>
+          <w:sz w:val="28"/>
+          <w:szCs w:val="28"/>
+          <w:lang w:val="en-US"/>
+        </w:rPr>
+        <w:t>id</w:t>
+      </w:r>
+      <w:r>
+        <w:rPr>
+          <w:color w:val="000000"/>
+          <w:sz w:val="28"/>
+          <w:szCs w:val="28"/>
+        </w:rPr>
+        <w:t>&gt;</w:t>
+      </w:r>
+    </w:p>
+    <w:p>
+      <w:pPr>
+        <w:pStyle w:val="af6"/>
+        <w:tabs>
+          <w:tab w:val="left" w:pos="1134"/>
+        </w:tabs>
+        <w:spacing w:after="0" w:line="360" w:lineRule="auto"/>
+        <w:ind w:left="709" w:right="369"/>
+        <w:jc w:val="both"/>
+        <w:textAlignment w:val="baseline"/>
+        <w:rPr>
+          <w:color w:val="000000"/>
+          <w:sz w:val="28"/>
+          <w:szCs w:val="28"/>
+          <w:lang w:val="en-US"/>
+        </w:rPr>
+      </w:pPr>
+      <w:r>
+        <w:rPr>
+          <w:color w:val="000000"/>
+          <w:sz w:val="28"/>
+          <w:szCs w:val="28"/>
+          <w:lang w:val="ru-RU"/>
+        </w:rPr>
+        <w:t>Щоб</w:t>
+      </w:r>
+      <w:r>
+        <w:rPr>
+          <w:color w:val="000000"/>
+          <w:sz w:val="28"/>
+          <w:szCs w:val="28"/>
+          <w:lang w:val="en-US"/>
+        </w:rPr>
+        <w:t xml:space="preserve"> </w:t>
+      </w:r>
+      <w:r>
+        <w:rPr>
+          <w:color w:val="000000"/>
+          <w:sz w:val="28"/>
+          <w:szCs w:val="28"/>
+          <w:lang w:val="ru-RU"/>
+        </w:rPr>
+        <w:t>повернути</w:t>
+      </w:r>
+      <w:r>
+        <w:rPr>
+          <w:color w:val="000000"/>
+          <w:sz w:val="28"/>
+          <w:szCs w:val="28"/>
+          <w:lang w:val="en-US"/>
+        </w:rPr>
+        <w:t xml:space="preserve"> </w:t>
+      </w:r>
+      <w:r>
+        <w:rPr>
+          <w:color w:val="000000"/>
+          <w:sz w:val="28"/>
+          <w:szCs w:val="28"/>
+          <w:lang w:val="ru-RU"/>
+        </w:rPr>
+        <w:t>зміни</w:t>
+      </w:r>
+      <w:r>
+        <w:rPr>
+          <w:color w:val="000000"/>
+          <w:sz w:val="28"/>
+          <w:szCs w:val="28"/>
+          <w:lang w:val="en-US"/>
+        </w:rPr>
+        <w:t xml:space="preserve"> </w:t>
+      </w:r>
+      <w:r>
+        <w:rPr>
+          <w:color w:val="000000"/>
+          <w:sz w:val="28"/>
+          <w:szCs w:val="28"/>
+          <w:lang w:val="ru-RU"/>
+        </w:rPr>
+        <w:t>у</w:t>
+      </w:r>
+      <w:r>
+        <w:rPr>
+          <w:color w:val="000000"/>
+          <w:sz w:val="28"/>
+          <w:szCs w:val="28"/>
+          <w:lang w:val="en-US"/>
+        </w:rPr>
+        <w:t xml:space="preserve"> </w:t>
+      </w:r>
+      <w:r>
+        <w:rPr>
+          <w:color w:val="000000"/>
+          <w:sz w:val="28"/>
+          <w:szCs w:val="28"/>
+          <w:lang w:val="ru-RU"/>
+        </w:rPr>
+        <w:t>гілку</w:t>
+      </w:r>
+      <w:r>
+        <w:rPr>
+          <w:color w:val="000000"/>
+          <w:sz w:val="28"/>
+          <w:szCs w:val="28"/>
+          <w:lang w:val="en-US"/>
+        </w:rPr>
+        <w:t>:</w:t>
+      </w:r>
+      <w:r>
+        <w:rPr>
+          <w:color w:val="000000"/>
+          <w:sz w:val="28"/>
+          <w:szCs w:val="28"/>
+          <w:lang w:val="en-US"/>
+        </w:rPr>
+        <w:t xml:space="preserve"> </w:t>
+      </w:r>
+      <w:r>
+        <w:rPr>
+          <w:color w:val="000000"/>
+          <w:sz w:val="28"/>
+          <w:szCs w:val="28"/>
+          <w:lang w:val="en-US"/>
+        </w:rPr>
+        <w:t>git reset --hard &lt;commit-id&gt;</w:t>
+      </w:r>
+    </w:p>
+    <w:p>
+      <w:pPr>
         <w:tabs>
           <w:tab w:val="left" w:pos="1134"/>
         </w:tabs>
@@ -1627,10 +4132,10 @@
       </w:pPr>
     </w:p>
     <w:sectPr>
-      <w:headerReference w:type="default" r:id="rId9"/>
-      <w:footerReference w:type="default" r:id="rId10"/>
-      <w:headerReference w:type="first" r:id="rId11"/>
-      <w:footerReference w:type="first" r:id="rId12"/>
+      <w:headerReference w:type="default" r:id="rId17"/>
+      <w:footerReference w:type="default" r:id="rId18"/>
+      <w:headerReference w:type="first" r:id="rId19"/>
+      <w:footerReference w:type="first" r:id="rId20"/>
       <w:pgSz w:w="11906" w:h="16838"/>
       <w:pgMar w:top="1134" w:right="707" w:bottom="1134" w:left="907" w:header="0" w:footer="170" w:gutter="0"/>
       <w:pgNumType w:start="1"/>
@@ -1734,7 +4239,7 @@
             <w:szCs w:val="28"/>
             <w:lang w:val="ru-RU"/>
           </w:rPr>
-          <w:t>3</w:t>
+          <w:t>2</w:t>
         </w:r>
         <w:r>
           <w:rPr>
@@ -2917,7 +5422,7 @@
                                 <w:sz w:val="48"/>
                                 <w:szCs w:val="48"/>
                               </w:rPr>
-                              <w:t>ФКЗЕ. 121</w:t>
+                              <w:t xml:space="preserve">ФКЗЕ. </w:t>
                             </w:r>
                             <w:r>
                               <w:rPr>
@@ -2927,7 +5432,27 @@
                                 <w:sz w:val="48"/>
                                 <w:szCs w:val="48"/>
                               </w:rPr>
-                              <w:t>ТМ</w:t>
+                              <w:t>121</w:t>
+                            </w:r>
+                            <w:r>
+                              <w:rPr>
+                                <w:rFonts w:ascii="Arial" w:hAnsi="Arial" w:cs="Arial"/>
+                                <w:bCs/>
+                                <w:i/>
+                                <w:sz w:val="48"/>
+                                <w:szCs w:val="48"/>
+                              </w:rPr>
+                              <w:t>Т</w:t>
+                            </w:r>
+                            <w:r>
+                              <w:rPr>
+                                <w:rFonts w:ascii="Arial" w:hAnsi="Arial" w:cs="Arial"/>
+                                <w:bCs/>
+                                <w:i/>
+                                <w:sz w:val="48"/>
+                                <w:szCs w:val="48"/>
+                              </w:rPr>
+                              <w:t>П</w:t>
                             </w:r>
                             <w:r>
                               <w:rPr>
@@ -3197,7 +5722,7 @@
                           <w:sz w:val="48"/>
                           <w:szCs w:val="48"/>
                         </w:rPr>
-                        <w:t>ФКЗЕ. 121</w:t>
+                        <w:t xml:space="preserve">ФКЗЕ. </w:t>
                       </w:r>
                       <w:r>
                         <w:rPr>
@@ -3207,7 +5732,27 @@
                           <w:sz w:val="48"/>
                           <w:szCs w:val="48"/>
                         </w:rPr>
-                        <w:t>ТМ</w:t>
+                        <w:t>121</w:t>
+                      </w:r>
+                      <w:r>
+                        <w:rPr>
+                          <w:rFonts w:ascii="Arial" w:hAnsi="Arial" w:cs="Arial"/>
+                          <w:bCs/>
+                          <w:i/>
+                          <w:sz w:val="48"/>
+                          <w:szCs w:val="48"/>
+                        </w:rPr>
+                        <w:t>Т</w:t>
+                      </w:r>
+                      <w:r>
+                        <w:rPr>
+                          <w:rFonts w:ascii="Arial" w:hAnsi="Arial" w:cs="Arial"/>
+                          <w:bCs/>
+                          <w:i/>
+                          <w:sz w:val="48"/>
+                          <w:szCs w:val="48"/>
+                        </w:rPr>
+                        <w:t>П</w:t>
                       </w:r>
                       <w:r>
                         <w:rPr>
@@ -4324,7 +6869,7 @@
                                 <w:sz w:val="48"/>
                                 <w:szCs w:val="48"/>
                               </w:rPr>
-                              <w:t>ФКЗЕ. 121</w:t>
+                              <w:t xml:space="preserve">ФКЗЕ. </w:t>
                             </w:r>
                             <w:r>
                               <w:rPr>
@@ -4334,7 +6879,17 @@
                                 <w:sz w:val="48"/>
                                 <w:szCs w:val="48"/>
                               </w:rPr>
-                              <w:t>ТМ</w:t>
+                              <w:t>121</w:t>
+                            </w:r>
+                            <w:r>
+                              <w:rPr>
+                                <w:rFonts w:ascii="Arial" w:hAnsi="Arial" w:cs="Arial"/>
+                                <w:bCs/>
+                                <w:i/>
+                                <w:sz w:val="48"/>
+                                <w:szCs w:val="48"/>
+                              </w:rPr>
+                              <w:t>ТП</w:t>
                             </w:r>
                             <w:r>
                               <w:rPr>
@@ -4729,7 +7284,7 @@
                                   <w:rFonts w:ascii="Arial" w:hAnsi="Arial" w:cs="Arial"/>
                                   <w:sz w:val="18"/>
                                 </w:rPr>
-                                <w:t>Саприкіна І.Г.</w:t>
+                                <w:t>Новодравнова</w:t>
                               </w:r>
                             </w:p>
                           </w:txbxContent>
@@ -5395,25 +7950,7 @@
                                 <w:sz w:val="24"/>
                                 <w:szCs w:val="24"/>
                               </w:rPr>
-                              <w:t>Ознайомлення з інтегрованим сер</w:t>
-                            </w:r>
-                            <w:r>
-                              <w:rPr>
-                                <w:rFonts w:ascii="Times New Roman" w:hAnsi="Times New Roman"/>
-                                <w:color w:val="000000"/>
-                                <w:sz w:val="24"/>
-                                <w:szCs w:val="24"/>
-                              </w:rPr>
-                              <w:t xml:space="preserve">едовищем розробки Java програм. </w:t>
-                            </w:r>
-                            <w:r>
-                              <w:rPr>
-                                <w:rFonts w:ascii="Times New Roman" w:hAnsi="Times New Roman"/>
-                                <w:color w:val="000000"/>
-                                <w:sz w:val="24"/>
-                                <w:szCs w:val="24"/>
-                              </w:rPr>
-                              <w:t>Використання систем контролю версій на основі Git.</w:t>
+                              <w:t>Ознайомлення з інтегрованим середовищем розробки Java програм. Використання систем контролю версій на основі Git.</w:t>
                             </w:r>
                           </w:p>
                         </w:txbxContent>
@@ -5735,7 +8272,7 @@
                               <w:rPr>
                                 <w:sz w:val="18"/>
                               </w:rPr>
-                              <w:t>9</w:t>
+                              <w:t>7</w:t>
                             </w:r>
                           </w:p>
                         </w:txbxContent>
@@ -6173,7 +8710,7 @@
                           <w:sz w:val="48"/>
                           <w:szCs w:val="48"/>
                         </w:rPr>
-                        <w:t>ФКЗЕ. 121</w:t>
+                        <w:t xml:space="preserve">ФКЗЕ. </w:t>
                       </w:r>
                       <w:r>
                         <w:rPr>
@@ -6183,7 +8720,17 @@
                           <w:sz w:val="48"/>
                           <w:szCs w:val="48"/>
                         </w:rPr>
-                        <w:t>ТМ</w:t>
+                        <w:t>121</w:t>
+                      </w:r>
+                      <w:r>
+                        <w:rPr>
+                          <w:rFonts w:ascii="Arial" w:hAnsi="Arial" w:cs="Arial"/>
+                          <w:bCs/>
+                          <w:i/>
+                          <w:sz w:val="48"/>
+                          <w:szCs w:val="48"/>
+                        </w:rPr>
+                        <w:t>ТП</w:t>
                       </w:r>
                       <w:r>
                         <w:rPr>
@@ -6281,7 +8828,7 @@
                             <w:rFonts w:ascii="Arial" w:hAnsi="Arial" w:cs="Arial"/>
                             <w:sz w:val="18"/>
                           </w:rPr>
-                          <w:t>Саприкіна І.Г.</w:t>
+                          <w:t>Новодравнова</w:t>
                         </w:r>
                       </w:p>
                     </w:txbxContent>
@@ -6512,25 +9059,7 @@
                           <w:sz w:val="24"/>
                           <w:szCs w:val="24"/>
                         </w:rPr>
-                        <w:t>Ознайомлення з інтегрованим сер</w:t>
-                      </w:r>
-                      <w:r>
-                        <w:rPr>
-                          <w:rFonts w:ascii="Times New Roman" w:hAnsi="Times New Roman"/>
-                          <w:color w:val="000000"/>
-                          <w:sz w:val="24"/>
-                          <w:szCs w:val="24"/>
-                        </w:rPr>
-                        <w:t xml:space="preserve">едовищем розробки Java програм. </w:t>
-                      </w:r>
-                      <w:r>
-                        <w:rPr>
-                          <w:rFonts w:ascii="Times New Roman" w:hAnsi="Times New Roman"/>
-                          <w:color w:val="000000"/>
-                          <w:sz w:val="24"/>
-                          <w:szCs w:val="24"/>
-                        </w:rPr>
-                        <w:t>Використання систем контролю версій на основі Git.</w:t>
+                        <w:t>Ознайомлення з інтегрованим середовищем розробки Java програм. Використання систем контролю версій на основі Git.</w:t>
                       </w:r>
                     </w:p>
                   </w:txbxContent>
@@ -6600,7 +9129,7 @@
                         <w:rPr>
                           <w:sz w:val="18"/>
                         </w:rPr>
-                        <w:t>9</w:t>
+                        <w:t>7</w:t>
                       </w:r>
                     </w:p>
                   </w:txbxContent>
@@ -9898,6 +12427,118 @@
     </w:lvl>
   </w:abstractNum>
   <w:abstractNum w:abstractNumId="30" w15:restartNumberingAfterBreak="0">
+    <w:nsid w:val="6EC13F14"/>
+    <w:multiLevelType w:val="hybridMultilevel"/>
+    <w:tmpl w:val="FC944D7A"/>
+    <w:lvl w:ilvl="0" w:tplc="0902E976">
+      <w:start w:val="1"/>
+      <w:numFmt w:val="bullet"/>
+      <w:lvlText w:val=""/>
+      <w:lvlJc w:val="left"/>
+      <w:pPr>
+        <w:ind w:left="1571" w:hanging="360"/>
+      </w:pPr>
+      <w:rPr>
+        <w:rFonts w:ascii="Symbol" w:hAnsi="Symbol" w:hint="default"/>
+      </w:rPr>
+    </w:lvl>
+    <w:lvl w:ilvl="1" w:tplc="95CE86C6">
+      <w:numFmt w:val="bullet"/>
+      <w:lvlText w:val=""/>
+      <w:lvlJc w:val="left"/>
+      <w:pPr>
+        <w:ind w:left="2291" w:hanging="360"/>
+      </w:pPr>
+      <w:rPr>
+        <w:rFonts w:ascii="Times New Roman" w:eastAsia="Times New Roman" w:hAnsi="Times New Roman" w:cs="Times New Roman" w:hint="default"/>
+      </w:rPr>
+    </w:lvl>
+    <w:lvl w:ilvl="2" w:tplc="04190005" w:tentative="1">
+      <w:start w:val="1"/>
+      <w:numFmt w:val="bullet"/>
+      <w:lvlText w:val=""/>
+      <w:lvlJc w:val="left"/>
+      <w:pPr>
+        <w:ind w:left="3011" w:hanging="360"/>
+      </w:pPr>
+      <w:rPr>
+        <w:rFonts w:ascii="Wingdings" w:hAnsi="Wingdings" w:hint="default"/>
+      </w:rPr>
+    </w:lvl>
+    <w:lvl w:ilvl="3" w:tplc="04190001" w:tentative="1">
+      <w:start w:val="1"/>
+      <w:numFmt w:val="bullet"/>
+      <w:lvlText w:val=""/>
+      <w:lvlJc w:val="left"/>
+      <w:pPr>
+        <w:ind w:left="3731" w:hanging="360"/>
+      </w:pPr>
+      <w:rPr>
+        <w:rFonts w:ascii="Symbol" w:hAnsi="Symbol" w:hint="default"/>
+      </w:rPr>
+    </w:lvl>
+    <w:lvl w:ilvl="4" w:tplc="04190003" w:tentative="1">
+      <w:start w:val="1"/>
+      <w:numFmt w:val="bullet"/>
+      <w:lvlText w:val="o"/>
+      <w:lvlJc w:val="left"/>
+      <w:pPr>
+        <w:ind w:left="4451" w:hanging="360"/>
+      </w:pPr>
+      <w:rPr>
+        <w:rFonts w:ascii="Courier New" w:hAnsi="Courier New" w:cs="Courier New" w:hint="default"/>
+      </w:rPr>
+    </w:lvl>
+    <w:lvl w:ilvl="5" w:tplc="04190005" w:tentative="1">
+      <w:start w:val="1"/>
+      <w:numFmt w:val="bullet"/>
+      <w:lvlText w:val=""/>
+      <w:lvlJc w:val="left"/>
+      <w:pPr>
+        <w:ind w:left="5171" w:hanging="360"/>
+      </w:pPr>
+      <w:rPr>
+        <w:rFonts w:ascii="Wingdings" w:hAnsi="Wingdings" w:hint="default"/>
+      </w:rPr>
+    </w:lvl>
+    <w:lvl w:ilvl="6" w:tplc="04190001" w:tentative="1">
+      <w:start w:val="1"/>
+      <w:numFmt w:val="bullet"/>
+      <w:lvlText w:val=""/>
+      <w:lvlJc w:val="left"/>
+      <w:pPr>
+        <w:ind w:left="5891" w:hanging="360"/>
+      </w:pPr>
+      <w:rPr>
+        <w:rFonts w:ascii="Symbol" w:hAnsi="Symbol" w:hint="default"/>
+      </w:rPr>
+    </w:lvl>
+    <w:lvl w:ilvl="7" w:tplc="04190003" w:tentative="1">
+      <w:start w:val="1"/>
+      <w:numFmt w:val="bullet"/>
+      <w:lvlText w:val="o"/>
+      <w:lvlJc w:val="left"/>
+      <w:pPr>
+        <w:ind w:left="6611" w:hanging="360"/>
+      </w:pPr>
+      <w:rPr>
+        <w:rFonts w:ascii="Courier New" w:hAnsi="Courier New" w:cs="Courier New" w:hint="default"/>
+      </w:rPr>
+    </w:lvl>
+    <w:lvl w:ilvl="8" w:tplc="04190005" w:tentative="1">
+      <w:start w:val="1"/>
+      <w:numFmt w:val="bullet"/>
+      <w:lvlText w:val=""/>
+      <w:lvlJc w:val="left"/>
+      <w:pPr>
+        <w:ind w:left="7331" w:hanging="360"/>
+      </w:pPr>
+      <w:rPr>
+        <w:rFonts w:ascii="Wingdings" w:hAnsi="Wingdings" w:hint="default"/>
+      </w:rPr>
+    </w:lvl>
+  </w:abstractNum>
+  <w:abstractNum w:abstractNumId="31" w15:restartNumberingAfterBreak="0">
     <w:nsid w:val="73862593"/>
     <w:multiLevelType w:val="hybridMultilevel"/>
     <w:tmpl w:val="7062F1B0"/>
@@ -9986,7 +12627,7 @@
       </w:pPr>
     </w:lvl>
   </w:abstractNum>
-  <w:abstractNum w:abstractNumId="31" w15:restartNumberingAfterBreak="0">
+  <w:abstractNum w:abstractNumId="32" w15:restartNumberingAfterBreak="0">
     <w:nsid w:val="76AD1D99"/>
     <w:multiLevelType w:val="hybridMultilevel"/>
     <w:tmpl w:val="59C44D9E"/>
@@ -10072,7 +12713,7 @@
       </w:pPr>
     </w:lvl>
   </w:abstractNum>
-  <w:abstractNum w:abstractNumId="32" w15:restartNumberingAfterBreak="0">
+  <w:abstractNum w:abstractNumId="33" w15:restartNumberingAfterBreak="0">
     <w:nsid w:val="779E4609"/>
     <w:multiLevelType w:val="hybridMultilevel"/>
     <w:tmpl w:val="E3FE4624"/>
@@ -10161,11 +12802,11 @@
       </w:pPr>
     </w:lvl>
   </w:abstractNum>
-  <w:abstractNum w:abstractNumId="33" w15:restartNumberingAfterBreak="0">
+  <w:abstractNum w:abstractNumId="34" w15:restartNumberingAfterBreak="0">
     <w:nsid w:val="79C722CC"/>
     <w:multiLevelType w:val="hybridMultilevel"/>
-    <w:tmpl w:val="2C18E924"/>
-    <w:lvl w:ilvl="0" w:tplc="41D86F90">
+    <w:tmpl w:val="F79CBD9C"/>
+    <w:lvl w:ilvl="0" w:tplc="BE7E68A0">
       <w:start w:val="1"/>
       <w:numFmt w:val="decimal"/>
       <w:lvlText w:val="%1"/>
@@ -10175,6 +12816,7 @@
       </w:pPr>
       <w:rPr>
         <w:rFonts w:hint="default"/>
+        <w:b w:val="0"/>
       </w:rPr>
     </w:lvl>
     <w:lvl w:ilvl="1" w:tplc="04190019" w:tentative="1">
@@ -10250,7 +12892,7 @@
       </w:pPr>
     </w:lvl>
   </w:abstractNum>
-  <w:abstractNum w:abstractNumId="34" w15:restartNumberingAfterBreak="0">
+  <w:abstractNum w:abstractNumId="35" w15:restartNumberingAfterBreak="0">
     <w:nsid w:val="7B147852"/>
     <w:multiLevelType w:val="hybridMultilevel"/>
     <w:tmpl w:val="6C101280"/>
@@ -10339,7 +12981,7 @@
       </w:pPr>
     </w:lvl>
   </w:abstractNum>
-  <w:abstractNum w:abstractNumId="35" w15:restartNumberingAfterBreak="0">
+  <w:abstractNum w:abstractNumId="36" w15:restartNumberingAfterBreak="0">
     <w:nsid w:val="7BB930BF"/>
     <w:multiLevelType w:val="hybridMultilevel"/>
     <w:tmpl w:val="0372ADD0"/>
@@ -10428,7 +13070,7 @@
       </w:pPr>
     </w:lvl>
   </w:abstractNum>
-  <w:abstractNum w:abstractNumId="36" w15:restartNumberingAfterBreak="0">
+  <w:abstractNum w:abstractNumId="37" w15:restartNumberingAfterBreak="0">
     <w:nsid w:val="7D6F7012"/>
     <w:multiLevelType w:val="hybridMultilevel"/>
     <w:tmpl w:val="4F388E44"/>
@@ -10517,7 +13159,7 @@
       </w:pPr>
     </w:lvl>
   </w:abstractNum>
-  <w:abstractNum w:abstractNumId="37" w15:restartNumberingAfterBreak="0">
+  <w:abstractNum w:abstractNumId="38" w15:restartNumberingAfterBreak="0">
     <w:nsid w:val="7F702FE6"/>
     <w:multiLevelType w:val="hybridMultilevel"/>
     <w:tmpl w:val="9F087230"/>
@@ -10637,7 +13279,7 @@
     <w:abstractNumId w:val="21"/>
   </w:num>
   <w:num w:numId="3">
-    <w:abstractNumId w:val="35"/>
+    <w:abstractNumId w:val="36"/>
   </w:num>
   <w:num w:numId="4">
     <w:abstractNumId w:val="23"/>
@@ -10646,7 +13288,7 @@
     <w:abstractNumId w:val="4"/>
   </w:num>
   <w:num w:numId="6">
-    <w:abstractNumId w:val="30"/>
+    <w:abstractNumId w:val="31"/>
   </w:num>
   <w:num w:numId="7">
     <w:abstractNumId w:val="6"/>
@@ -10661,13 +13303,13 @@
     <w:abstractNumId w:val="5"/>
   </w:num>
   <w:num w:numId="11">
-    <w:abstractNumId w:val="34"/>
+    <w:abstractNumId w:val="35"/>
   </w:num>
   <w:num w:numId="12">
-    <w:abstractNumId w:val="32"/>
+    <w:abstractNumId w:val="33"/>
   </w:num>
   <w:num w:numId="13">
-    <w:abstractNumId w:val="31"/>
+    <w:abstractNumId w:val="32"/>
   </w:num>
   <w:num w:numId="14">
     <w:abstractNumId w:val="17"/>
@@ -10822,10 +13464,10 @@
     </w:lvlOverride>
   </w:num>
   <w:num w:numId="39">
-    <w:abstractNumId w:val="36"/>
+    <w:abstractNumId w:val="37"/>
   </w:num>
   <w:num w:numId="40">
-    <w:abstractNumId w:val="37"/>
+    <w:abstractNumId w:val="38"/>
   </w:num>
   <w:num w:numId="41">
     <w:abstractNumId w:val="22"/>
@@ -10834,13 +13476,16 @@
     <w:abstractNumId w:val="26"/>
   </w:num>
   <w:num w:numId="43">
-    <w:abstractNumId w:val="33"/>
+    <w:abstractNumId w:val="34"/>
   </w:num>
   <w:num w:numId="44">
     <w:abstractNumId w:val="11"/>
   </w:num>
   <w:num w:numId="45">
     <w:abstractNumId w:val="12"/>
+  </w:num>
+  <w:num w:numId="46">
+    <w:abstractNumId w:val="30"/>
   </w:num>
   <w:numIdMacAtCleanup w:val="3"/>
 </w:numbering>
@@ -11867,7 +14512,7 @@
 </file>
 
 <file path=customXml/itemProps1.xml><?xml version="1.0" encoding="utf-8"?>
-<ds:datastoreItem xmlns:ds="http://schemas.openxmlformats.org/officeDocument/2006/customXml" ds:itemID="{1C0121E6-DC99-48C9-BF0A-2E203B5CF76E}">
+<ds:datastoreItem xmlns:ds="http://schemas.openxmlformats.org/officeDocument/2006/customXml" ds:itemID="{98C77756-F21D-45D1-B760-A30D9A503C45}">
   <ds:schemaRefs>
     <ds:schemaRef ds:uri="http://schemas.openxmlformats.org/officeDocument/2006/bibliography"/>
   </ds:schemaRefs>

</xml_diff>